<commit_message>
Añadidos puntos 8-01, el 11 está por completar
</commit_message>
<xml_diff>
--- a/Documentación/RUBY- Memoria del videojuego.docx
+++ b/Documentación/RUBY- Memoria del videojuego.docx
@@ -1501,18 +1501,149 @@
         <w:spacing w:line="240" w:lineRule="auto"/>
         <w:rPr>
           <w:rFonts w:cstheme="minorHAnsi"/>
-          <w:b/>
-          <w:sz w:val="28"/>
-          <w:szCs w:val="28"/>
-        </w:rPr>
-      </w:pPr>
-      <w:r>
-        <w:rPr>
-          <w:rFonts w:cstheme="minorHAnsi"/>
-          <w:b/>
-          <w:sz w:val="28"/>
-          <w:szCs w:val="28"/>
-        </w:rPr>
+          <w:sz w:val="24"/>
+          <w:szCs w:val="24"/>
+        </w:rPr>
+      </w:pPr>
+      <w:r>
+        <w:rPr>
+          <w:rFonts w:cstheme="minorHAnsi"/>
+          <w:b/>
+          <w:sz w:val="24"/>
+          <w:szCs w:val="24"/>
+        </w:rPr>
+        <w:t>Gestión de recursos</w:t>
+      </w:r>
+      <w:r>
+        <w:rPr>
+          <w:rFonts w:cstheme="minorHAnsi"/>
+          <w:sz w:val="24"/>
+          <w:szCs w:val="24"/>
+        </w:rPr>
+        <w:t>: en la granja cultivamos las plantas que serán nuestros hechizos; además podemos comerciar con la abuela para obtener más recursos a cambio de dinero.</w:t>
+      </w:r>
+    </w:p>
+    <w:p>
+      <w:pPr>
+        <w:spacing w:line="240" w:lineRule="auto"/>
+        <w:rPr>
+          <w:rFonts w:cstheme="minorHAnsi"/>
+          <w:sz w:val="24"/>
+          <w:szCs w:val="24"/>
+        </w:rPr>
+      </w:pPr>
+      <w:r>
+        <w:rPr>
+          <w:rFonts w:cstheme="minorHAnsi"/>
+          <w:b/>
+          <w:sz w:val="24"/>
+          <w:szCs w:val="24"/>
+        </w:rPr>
+        <w:t>Exploración de la mazmorra</w:t>
+      </w:r>
+      <w:r>
+        <w:rPr>
+          <w:rFonts w:cstheme="minorHAnsi"/>
+          <w:sz w:val="24"/>
+          <w:szCs w:val="24"/>
+        </w:rPr>
+        <w:t>: la mazmorra</w:t>
+      </w:r>
+      <w:r>
+        <w:rPr>
+          <w:rFonts w:cstheme="minorHAnsi"/>
+          <w:sz w:val="24"/>
+          <w:szCs w:val="24"/>
+        </w:rPr>
+        <w:t xml:space="preserve"> se compone de una serie de pisos repletos de enemigos, a los que podemos combatir o evitar, el final de la mazmorra es el final del juego</w:t>
+      </w:r>
+    </w:p>
+    <w:p>
+      <w:pPr>
+        <w:spacing w:line="240" w:lineRule="auto"/>
+        <w:rPr>
+          <w:rFonts w:cstheme="minorHAnsi"/>
+          <w:sz w:val="24"/>
+          <w:szCs w:val="24"/>
+        </w:rPr>
+      </w:pPr>
+      <w:r>
+        <w:rPr>
+          <w:rFonts w:cstheme="minorHAnsi"/>
+          <w:b/>
+          <w:sz w:val="24"/>
+          <w:szCs w:val="24"/>
+        </w:rPr>
+        <w:t>Combate</w:t>
+      </w:r>
+      <w:r>
+        <w:rPr>
+          <w:rFonts w:cstheme="minorHAnsi"/>
+          <w:sz w:val="24"/>
+          <w:szCs w:val="24"/>
+        </w:rPr>
+        <w:t>: el combate contra los enemigos está basado en un sistema por turnos</w:t>
+      </w:r>
+      <w:r>
+        <w:rPr>
+          <w:rFonts w:cstheme="minorHAnsi"/>
+          <w:sz w:val="24"/>
+          <w:szCs w:val="24"/>
+        </w:rPr>
+        <w:t>, cada acción cuesta un turno, en el que el enemigo también emprende una acción.</w:t>
+      </w:r>
+    </w:p>
+    <w:p>
+      <w:pPr>
+        <w:spacing w:line="240" w:lineRule="auto"/>
+        <w:rPr>
+          <w:rFonts w:cstheme="minorHAnsi"/>
+          <w:b/>
+          <w:sz w:val="28"/>
+          <w:szCs w:val="28"/>
+        </w:rPr>
+      </w:pPr>
+    </w:p>
+    <w:p>
+      <w:pPr>
+        <w:spacing w:line="240" w:lineRule="auto"/>
+        <w:rPr>
+          <w:rFonts w:cstheme="minorHAnsi"/>
+          <w:b/>
+          <w:sz w:val="28"/>
+          <w:szCs w:val="28"/>
+        </w:rPr>
+      </w:pPr>
+    </w:p>
+    <w:p>
+      <w:pPr>
+        <w:spacing w:line="240" w:lineRule="auto"/>
+        <w:rPr>
+          <w:rFonts w:cstheme="minorHAnsi"/>
+          <w:b/>
+          <w:sz w:val="28"/>
+          <w:szCs w:val="28"/>
+        </w:rPr>
+      </w:pPr>
+    </w:p>
+    <w:p>
+      <w:pPr>
+        <w:spacing w:line="240" w:lineRule="auto"/>
+        <w:rPr>
+          <w:rFonts w:cstheme="minorHAnsi"/>
+          <w:b/>
+          <w:sz w:val="28"/>
+          <w:szCs w:val="28"/>
+        </w:rPr>
+      </w:pPr>
+      <w:r>
+        <w:rPr>
+          <w:rFonts w:cstheme="minorHAnsi"/>
+          <w:b/>
+          <w:sz w:val="28"/>
+          <w:szCs w:val="28"/>
+        </w:rPr>
+        <w:lastRenderedPageBreak/>
         <w:t>8.</w:t>
       </w:r>
       <w:r>
@@ -1539,17 +1670,437 @@
         <w:spacing w:line="240" w:lineRule="auto"/>
         <w:rPr>
           <w:rFonts w:cstheme="minorHAnsi"/>
-          <w:sz w:val="24"/>
-          <w:szCs w:val="24"/>
-        </w:rPr>
-      </w:pPr>
-      <w:r>
-        <w:rPr>
-          <w:rFonts w:cstheme="minorHAnsi"/>
-          <w:sz w:val="24"/>
-          <w:szCs w:val="24"/>
-        </w:rPr>
-        <w:t>[Insertar estados del juego]</w:t>
+          <w:b/>
+          <w:sz w:val="28"/>
+          <w:szCs w:val="28"/>
+        </w:rPr>
+      </w:pPr>
+    </w:p>
+    <w:p>
+      <w:pPr>
+        <w:rPr>
+          <w:b/>
+          <w:sz w:val="24"/>
+        </w:rPr>
+      </w:pPr>
+      <w:r>
+        <w:rPr>
+          <w:b/>
+          <w:sz w:val="24"/>
+        </w:rPr>
+        <w:t>Casa</w:t>
+      </w:r>
+    </w:p>
+    <w:p>
+      <w:pPr>
+        <w:jc w:val="center"/>
+        <w:rPr>
+          <w:b/>
+        </w:rPr>
+      </w:pPr>
+      <w:r>
+        <w:rPr>
+          <w:b/>
+          <w:noProof/>
+        </w:rPr>
+        <w:drawing>
+          <wp:inline distT="0" distB="0" distL="0" distR="0">
+            <wp:extent cx="3996000" cy="2250563"/>
+            <wp:effectExtent l="19050" t="0" r="4500" b="0"/>
+            <wp:docPr id="3" name="Imagen 3"/>
+            <wp:cNvGraphicFramePr>
+              <a:graphicFrameLocks xmlns:a="http://schemas.openxmlformats.org/drawingml/2006/main" noChangeAspect="1"/>
+            </wp:cNvGraphicFramePr>
+            <a:graphic xmlns:a="http://schemas.openxmlformats.org/drawingml/2006/main">
+              <a:graphicData uri="http://schemas.openxmlformats.org/drawingml/2006/picture">
+                <pic:pic xmlns:pic="http://schemas.openxmlformats.org/drawingml/2006/picture">
+                  <pic:nvPicPr>
+                    <pic:cNvPr id="0" name="Picture 2"/>
+                    <pic:cNvPicPr>
+                      <a:picLocks noChangeAspect="1" noChangeArrowheads="1"/>
+                    </pic:cNvPicPr>
+                  </pic:nvPicPr>
+                  <pic:blipFill>
+                    <a:blip r:embed="rId7" cstate="print">
+                      <a:extLst>
+                        <a:ext uri="{28A0092B-C50C-407E-A947-70E740481C1C}">
+                          <a14:useLocalDpi xmlns="" xmlns:wpc="http://schemas.microsoft.com/office/word/2010/wordprocessingCanvas" xmlns:cx="http://schemas.microsoft.com/office/drawing/2014/chartex" xmlns:cx1="http://schemas.microsoft.com/office/drawing/2015/9/8/chartex" xmlns:cx2="http://schemas.microsoft.com/office/drawing/2015/10/21/chartex" xmlns:cx3="http://schemas.microsoft.com/office/drawing/2016/5/9/chartex" xmlns:cx4="http://schemas.microsoft.com/office/drawing/2016/5/10/chartex" xmlns:cx5="http://schemas.microsoft.com/office/drawing/2016/5/11/chartex" xmlns:cx6="http://schemas.microsoft.com/office/drawing/2016/5/12/chartex" xmlns:cx7="http://schemas.microsoft.com/office/drawing/2016/5/13/chartex" xmlns:cx8="http://schemas.microsoft.com/office/drawing/2016/5/14/chartex" xmlns:mc="http://schemas.openxmlformats.org/markup-compatibility/2006" xmlns:aink="http://schemas.microsoft.com/office/drawing/2016/ink" xmlns:am3d="http://schemas.microsoft.com/office/drawing/2017/model3d" xmlns:o="urn:schemas-microsoft-com:office:office" xmlns:v="urn:schemas-microsoft-com:vml" xmlns:wp14="http://schemas.microsoft.com/office/word/2010/wordprocessingDrawing" xmlns:w10="urn:schemas-microsoft-com:office:word" xmlns:w="http://schemas.openxmlformats.org/wordprocessingml/2006/main" xmlns:w14="http://schemas.microsoft.com/office/word/2010/wordml" xmlns:w15="http://schemas.microsoft.com/office/word/2012/wordml" xmlns:w16cid="http://schemas.microsoft.com/office/word/2016/wordml/cid" xmlns:w16se="http://schemas.microsoft.com/office/word/2015/wordml/symex" xmlns:wpg="http://schemas.microsoft.com/office/word/2010/wordprocessingGroup" xmlns:wpi="http://schemas.microsoft.com/office/word/2010/wordprocessingInk" xmlns:wps="http://schemas.microsoft.com/office/word/2010/wordprocessingShape" xmlns:a14="http://schemas.microsoft.com/office/drawing/2010/main" val="0"/>
+                        </a:ext>
+                      </a:extLst>
+                    </a:blip>
+                    <a:srcRect/>
+                    <a:stretch>
+                      <a:fillRect/>
+                    </a:stretch>
+                  </pic:blipFill>
+                  <pic:spPr bwMode="auto">
+                    <a:xfrm>
+                      <a:off x="0" y="0"/>
+                      <a:ext cx="3996000" cy="2250563"/>
+                    </a:xfrm>
+                    <a:prstGeom prst="rect">
+                      <a:avLst/>
+                    </a:prstGeom>
+                    <a:noFill/>
+                    <a:ln>
+                      <a:noFill/>
+                    </a:ln>
+                  </pic:spPr>
+                </pic:pic>
+              </a:graphicData>
+            </a:graphic>
+          </wp:inline>
+        </w:drawing>
+      </w:r>
+    </w:p>
+    <w:p>
+      <w:pPr>
+        <w:jc w:val="center"/>
+        <w:rPr>
+          <w:b/>
+        </w:rPr>
+      </w:pPr>
+    </w:p>
+    <w:p>
+      <w:r>
+        <w:t>Es el estado principal del juego, en él se desarrolla</w:t>
+      </w:r>
+      <w:r>
+        <w:t>n</w:t>
+      </w:r>
+      <w:r>
+        <w:t xml:space="preserve"> las acciones de cultivo y comercio, así como las conversaciones entre Ruby y su abuela</w:t>
+      </w:r>
+      <w:r>
+        <w:t>, que sirven como tutorial,</w:t>
+      </w:r>
+      <w:r>
+        <w:t xml:space="preserve"> para situar al jugador en el juego y explicarle el fin de este.</w:t>
+      </w:r>
+    </w:p>
+    <w:p>
+      <w:pPr>
+        <w:rPr>
+          <w:u w:val="single"/>
+        </w:rPr>
+      </w:pPr>
+    </w:p>
+    <w:p>
+      <w:pPr>
+        <w:rPr>
+          <w:b/>
+        </w:rPr>
+      </w:pPr>
+      <w:r>
+        <w:rPr>
+          <w:b/>
+        </w:rPr>
+        <w:t>Mazmorra</w:t>
+      </w:r>
+    </w:p>
+    <w:p>
+      <w:pPr>
+        <w:jc w:val="center"/>
+        <w:rPr>
+          <w:b/>
+        </w:rPr>
+      </w:pPr>
+      <w:r>
+        <w:rPr>
+          <w:b/>
+          <w:noProof/>
+        </w:rPr>
+        <w:drawing>
+          <wp:inline distT="0" distB="0" distL="0" distR="0">
+            <wp:extent cx="3996000" cy="2325981"/>
+            <wp:effectExtent l="19050" t="0" r="4500" b="0"/>
+            <wp:docPr id="4" name="Imagen 4"/>
+            <wp:cNvGraphicFramePr>
+              <a:graphicFrameLocks xmlns:a="http://schemas.openxmlformats.org/drawingml/2006/main" noChangeAspect="1"/>
+            </wp:cNvGraphicFramePr>
+            <a:graphic xmlns:a="http://schemas.openxmlformats.org/drawingml/2006/main">
+              <a:graphicData uri="http://schemas.openxmlformats.org/drawingml/2006/picture">
+                <pic:pic xmlns:pic="http://schemas.openxmlformats.org/drawingml/2006/picture">
+                  <pic:nvPicPr>
+                    <pic:cNvPr id="0" name="Picture 3"/>
+                    <pic:cNvPicPr>
+                      <a:picLocks noChangeAspect="1" noChangeArrowheads="1"/>
+                    </pic:cNvPicPr>
+                  </pic:nvPicPr>
+                  <pic:blipFill>
+                    <a:blip r:embed="rId8">
+                      <a:extLst>
+                        <a:ext uri="{28A0092B-C50C-407E-A947-70E740481C1C}">
+                          <a14:useLocalDpi xmlns="" xmlns:wpc="http://schemas.microsoft.com/office/word/2010/wordprocessingCanvas" xmlns:cx="http://schemas.microsoft.com/office/drawing/2014/chartex" xmlns:cx1="http://schemas.microsoft.com/office/drawing/2015/9/8/chartex" xmlns:cx2="http://schemas.microsoft.com/office/drawing/2015/10/21/chartex" xmlns:cx3="http://schemas.microsoft.com/office/drawing/2016/5/9/chartex" xmlns:cx4="http://schemas.microsoft.com/office/drawing/2016/5/10/chartex" xmlns:cx5="http://schemas.microsoft.com/office/drawing/2016/5/11/chartex" xmlns:cx6="http://schemas.microsoft.com/office/drawing/2016/5/12/chartex" xmlns:cx7="http://schemas.microsoft.com/office/drawing/2016/5/13/chartex" xmlns:cx8="http://schemas.microsoft.com/office/drawing/2016/5/14/chartex" xmlns:mc="http://schemas.openxmlformats.org/markup-compatibility/2006" xmlns:aink="http://schemas.microsoft.com/office/drawing/2016/ink" xmlns:am3d="http://schemas.microsoft.com/office/drawing/2017/model3d" xmlns:o="urn:schemas-microsoft-com:office:office" xmlns:v="urn:schemas-microsoft-com:vml" xmlns:wp14="http://schemas.microsoft.com/office/word/2010/wordprocessingDrawing" xmlns:w10="urn:schemas-microsoft-com:office:word" xmlns:w="http://schemas.openxmlformats.org/wordprocessingml/2006/main" xmlns:w14="http://schemas.microsoft.com/office/word/2010/wordml" xmlns:w15="http://schemas.microsoft.com/office/word/2012/wordml" xmlns:w16cid="http://schemas.microsoft.com/office/word/2016/wordml/cid" xmlns:w16se="http://schemas.microsoft.com/office/word/2015/wordml/symex" xmlns:wpg="http://schemas.microsoft.com/office/word/2010/wordprocessingGroup" xmlns:wpi="http://schemas.microsoft.com/office/word/2010/wordprocessingInk" xmlns:wps="http://schemas.microsoft.com/office/word/2010/wordprocessingShape" xmlns:a14="http://schemas.microsoft.com/office/drawing/2010/main" val="0"/>
+                        </a:ext>
+                      </a:extLst>
+                    </a:blip>
+                    <a:srcRect/>
+                    <a:stretch>
+                      <a:fillRect/>
+                    </a:stretch>
+                  </pic:blipFill>
+                  <pic:spPr bwMode="auto">
+                    <a:xfrm>
+                      <a:off x="0" y="0"/>
+                      <a:ext cx="3996000" cy="2325981"/>
+                    </a:xfrm>
+                    <a:prstGeom prst="rect">
+                      <a:avLst/>
+                    </a:prstGeom>
+                    <a:noFill/>
+                    <a:ln>
+                      <a:noFill/>
+                    </a:ln>
+                  </pic:spPr>
+                </pic:pic>
+              </a:graphicData>
+            </a:graphic>
+          </wp:inline>
+        </w:drawing>
+      </w:r>
+    </w:p>
+    <w:p>
+      <w:pPr>
+        <w:jc w:val="center"/>
+        <w:rPr>
+          <w:b/>
+        </w:rPr>
+      </w:pPr>
+    </w:p>
+    <w:p>
+      <w:r>
+        <w:t>Para que Ruby pueda encontrar a su gato ha de ser capaz de acabar con un boss dentro de la mazmorra, el cual se ha apropiado de él. En este escenario encontraremos además del boss</w:t>
+      </w:r>
+      <w:r>
+        <w:t xml:space="preserve"> </w:t>
+      </w:r>
+      <w:r>
+        <w:t>muchos enemigos distribuidos por el mapa y que di</w:t>
+      </w:r>
+      <w:r>
+        <w:t>ficultará</w:t>
+      </w:r>
+      <w:r>
+        <w:t>n finalizarlo, estos enemigos tienen capacidad de movimiento respecto a una IA por estados</w:t>
+      </w:r>
+      <w:r>
+        <w:t xml:space="preserve"> para simular un movimiento </w:t>
+      </w:r>
+      <w:r>
+        <w:lastRenderedPageBreak/>
+        <w:t>inteligente en el cual aumentaran su velocidad e irán en dirección al jugador en caso de tener agro</w:t>
+      </w:r>
+      <w:r>
+        <w:t>:</w:t>
+      </w:r>
+    </w:p>
+    <w:p>
+      <w:pPr>
+        <w:jc w:val="center"/>
+      </w:pPr>
+      <w:r>
+        <w:rPr>
+          <w:noProof/>
+        </w:rPr>
+        <w:drawing>
+          <wp:inline distT="0" distB="0" distL="0" distR="0">
+            <wp:extent cx="4581525" cy="2200275"/>
+            <wp:effectExtent l="0" t="0" r="9525" b="9525"/>
+            <wp:docPr id="1" name="Imagen 1" descr="D:\Usuario\Downloads\Untitled Diagram.png"/>
+            <wp:cNvGraphicFramePr>
+              <a:graphicFrameLocks xmlns:a="http://schemas.openxmlformats.org/drawingml/2006/main" noChangeAspect="1"/>
+            </wp:cNvGraphicFramePr>
+            <a:graphic xmlns:a="http://schemas.openxmlformats.org/drawingml/2006/main">
+              <a:graphicData uri="http://schemas.openxmlformats.org/drawingml/2006/picture">
+                <pic:pic xmlns:pic="http://schemas.openxmlformats.org/drawingml/2006/picture">
+                  <pic:nvPicPr>
+                    <pic:cNvPr id="0" name="Picture 1" descr="D:\Usuario\Downloads\Untitled Diagram.png"/>
+                    <pic:cNvPicPr>
+                      <a:picLocks noChangeAspect="1" noChangeArrowheads="1"/>
+                    </pic:cNvPicPr>
+                  </pic:nvPicPr>
+                  <pic:blipFill>
+                    <a:blip r:embed="rId9">
+                      <a:extLst>
+                        <a:ext uri="{28A0092B-C50C-407E-A947-70E740481C1C}">
+                          <a14:useLocalDpi xmlns="" xmlns:wpc="http://schemas.microsoft.com/office/word/2010/wordprocessingCanvas" xmlns:cx="http://schemas.microsoft.com/office/drawing/2014/chartex" xmlns:cx1="http://schemas.microsoft.com/office/drawing/2015/9/8/chartex" xmlns:cx2="http://schemas.microsoft.com/office/drawing/2015/10/21/chartex" xmlns:cx3="http://schemas.microsoft.com/office/drawing/2016/5/9/chartex" xmlns:cx4="http://schemas.microsoft.com/office/drawing/2016/5/10/chartex" xmlns:cx5="http://schemas.microsoft.com/office/drawing/2016/5/11/chartex" xmlns:cx6="http://schemas.microsoft.com/office/drawing/2016/5/12/chartex" xmlns:cx7="http://schemas.microsoft.com/office/drawing/2016/5/13/chartex" xmlns:cx8="http://schemas.microsoft.com/office/drawing/2016/5/14/chartex" xmlns:mc="http://schemas.openxmlformats.org/markup-compatibility/2006" xmlns:aink="http://schemas.microsoft.com/office/drawing/2016/ink" xmlns:am3d="http://schemas.microsoft.com/office/drawing/2017/model3d" xmlns:o="urn:schemas-microsoft-com:office:office" xmlns:v="urn:schemas-microsoft-com:vml" xmlns:wp14="http://schemas.microsoft.com/office/word/2010/wordprocessingDrawing" xmlns:w10="urn:schemas-microsoft-com:office:word" xmlns:w="http://schemas.openxmlformats.org/wordprocessingml/2006/main" xmlns:w14="http://schemas.microsoft.com/office/word/2010/wordml" xmlns:w15="http://schemas.microsoft.com/office/word/2012/wordml" xmlns:w16cid="http://schemas.microsoft.com/office/word/2016/wordml/cid" xmlns:w16se="http://schemas.microsoft.com/office/word/2015/wordml/symex" xmlns:wpg="http://schemas.microsoft.com/office/word/2010/wordprocessingGroup" xmlns:wpi="http://schemas.microsoft.com/office/word/2010/wordprocessingInk" xmlns:wps="http://schemas.microsoft.com/office/word/2010/wordprocessingShape" xmlns:a14="http://schemas.microsoft.com/office/drawing/2010/main" val="0"/>
+                        </a:ext>
+                      </a:extLst>
+                    </a:blip>
+                    <a:srcRect/>
+                    <a:stretch>
+                      <a:fillRect/>
+                    </a:stretch>
+                  </pic:blipFill>
+                  <pic:spPr bwMode="auto">
+                    <a:xfrm>
+                      <a:off x="0" y="0"/>
+                      <a:ext cx="4578378" cy="2200938"/>
+                    </a:xfrm>
+                    <a:prstGeom prst="rect">
+                      <a:avLst/>
+                    </a:prstGeom>
+                    <a:noFill/>
+                    <a:ln>
+                      <a:noFill/>
+                    </a:ln>
+                  </pic:spPr>
+                </pic:pic>
+              </a:graphicData>
+            </a:graphic>
+          </wp:inline>
+        </w:drawing>
+      </w:r>
+    </w:p>
+    <w:p>
+      <w:pPr>
+        <w:rPr>
+          <w:b/>
+        </w:rPr>
+      </w:pPr>
+    </w:p>
+    <w:p>
+      <w:pPr>
+        <w:jc w:val="center"/>
+        <w:rPr>
+          <w:b/>
+        </w:rPr>
+      </w:pPr>
+      <w:r>
+        <w:rPr>
+          <w:b/>
+          <w:u w:val="thick"/>
+        </w:rPr>
+        <w:t>Combate</w:t>
+      </w:r>
+      <w:r>
+        <w:rPr>
+          <w:b/>
+          <w:noProof/>
+        </w:rPr>
+        <w:drawing>
+          <wp:inline distT="0" distB="0" distL="0" distR="0">
+            <wp:extent cx="5004000" cy="2811387"/>
+            <wp:effectExtent l="19050" t="0" r="6150" b="0"/>
+            <wp:docPr id="5" name="Imagen 5"/>
+            <wp:cNvGraphicFramePr>
+              <a:graphicFrameLocks xmlns:a="http://schemas.openxmlformats.org/drawingml/2006/main" noChangeAspect="1"/>
+            </wp:cNvGraphicFramePr>
+            <a:graphic xmlns:a="http://schemas.openxmlformats.org/drawingml/2006/main">
+              <a:graphicData uri="http://schemas.openxmlformats.org/drawingml/2006/picture">
+                <pic:pic xmlns:pic="http://schemas.openxmlformats.org/drawingml/2006/picture">
+                  <pic:nvPicPr>
+                    <pic:cNvPr id="0" name="Picture 4"/>
+                    <pic:cNvPicPr>
+                      <a:picLocks noChangeAspect="1" noChangeArrowheads="1"/>
+                    </pic:cNvPicPr>
+                  </pic:nvPicPr>
+                  <pic:blipFill>
+                    <a:blip r:embed="rId10">
+                      <a:extLst>
+                        <a:ext uri="{28A0092B-C50C-407E-A947-70E740481C1C}">
+                          <a14:useLocalDpi xmlns="" xmlns:wpc="http://schemas.microsoft.com/office/word/2010/wordprocessingCanvas" xmlns:cx="http://schemas.microsoft.com/office/drawing/2014/chartex" xmlns:cx1="http://schemas.microsoft.com/office/drawing/2015/9/8/chartex" xmlns:cx2="http://schemas.microsoft.com/office/drawing/2015/10/21/chartex" xmlns:cx3="http://schemas.microsoft.com/office/drawing/2016/5/9/chartex" xmlns:cx4="http://schemas.microsoft.com/office/drawing/2016/5/10/chartex" xmlns:cx5="http://schemas.microsoft.com/office/drawing/2016/5/11/chartex" xmlns:cx6="http://schemas.microsoft.com/office/drawing/2016/5/12/chartex" xmlns:cx7="http://schemas.microsoft.com/office/drawing/2016/5/13/chartex" xmlns:cx8="http://schemas.microsoft.com/office/drawing/2016/5/14/chartex" xmlns:mc="http://schemas.openxmlformats.org/markup-compatibility/2006" xmlns:aink="http://schemas.microsoft.com/office/drawing/2016/ink" xmlns:am3d="http://schemas.microsoft.com/office/drawing/2017/model3d" xmlns:o="urn:schemas-microsoft-com:office:office" xmlns:v="urn:schemas-microsoft-com:vml" xmlns:wp14="http://schemas.microsoft.com/office/word/2010/wordprocessingDrawing" xmlns:w10="urn:schemas-microsoft-com:office:word" xmlns:w="http://schemas.openxmlformats.org/wordprocessingml/2006/main" xmlns:w14="http://schemas.microsoft.com/office/word/2010/wordml" xmlns:w15="http://schemas.microsoft.com/office/word/2012/wordml" xmlns:w16cid="http://schemas.microsoft.com/office/word/2016/wordml/cid" xmlns:w16se="http://schemas.microsoft.com/office/word/2015/wordml/symex" xmlns:wpg="http://schemas.microsoft.com/office/word/2010/wordprocessingGroup" xmlns:wpi="http://schemas.microsoft.com/office/word/2010/wordprocessingInk" xmlns:wps="http://schemas.microsoft.com/office/word/2010/wordprocessingShape" xmlns:a14="http://schemas.microsoft.com/office/drawing/2010/main" val="0"/>
+                        </a:ext>
+                      </a:extLst>
+                    </a:blip>
+                    <a:srcRect/>
+                    <a:stretch>
+                      <a:fillRect/>
+                    </a:stretch>
+                  </pic:blipFill>
+                  <pic:spPr bwMode="auto">
+                    <a:xfrm>
+                      <a:off x="0" y="0"/>
+                      <a:ext cx="5004000" cy="2811387"/>
+                    </a:xfrm>
+                    <a:prstGeom prst="rect">
+                      <a:avLst/>
+                    </a:prstGeom>
+                    <a:noFill/>
+                    <a:ln>
+                      <a:noFill/>
+                    </a:ln>
+                  </pic:spPr>
+                </pic:pic>
+              </a:graphicData>
+            </a:graphic>
+          </wp:inline>
+        </w:drawing>
+      </w:r>
+    </w:p>
+    <w:p>
+      <w:r>
+        <w:t xml:space="preserve">Cuando Ruby colisiona </w:t>
+      </w:r>
+      <w:r>
+        <w:t>con un enemigo o un boss salta este escenario, en é</w:t>
+      </w:r>
+      <w:r>
+        <w:t>l se realiza un combate por</w:t>
+      </w:r>
+      <w:r>
+        <w:t xml:space="preserve"> turnos, en los que se utilizará</w:t>
+      </w:r>
+      <w:r>
+        <w:t>n los recursos obtenidos del estado Casa. Este estado puede resolverse de tres formas distintas:</w:t>
+      </w:r>
+    </w:p>
+    <w:p>
+      <w:pPr>
+        <w:pStyle w:val="Prrafodelista"/>
+        <w:numPr>
+          <w:ilvl w:val="0"/>
+          <w:numId w:val="3"/>
+        </w:numPr>
+        <w:spacing w:after="160" w:line="259" w:lineRule="auto"/>
+      </w:pPr>
+      <w:r>
+        <w:rPr>
+          <w:b/>
+        </w:rPr>
+        <w:t>Intentando huir</w:t>
+      </w:r>
+      <w:r>
+        <w:t>, en el caso de conseguirlo se volverá al estado mazmorra y los enemigos en agro con Ruby se detendrán momentáneamente para dar oportunidad al jugador de escapar de una situación desfavorable.</w:t>
+      </w:r>
+    </w:p>
+    <w:p>
+      <w:pPr>
+        <w:pStyle w:val="Prrafodelista"/>
+        <w:numPr>
+          <w:ilvl w:val="0"/>
+          <w:numId w:val="3"/>
+        </w:numPr>
+        <w:spacing w:after="160" w:line="259" w:lineRule="auto"/>
+      </w:pPr>
+      <w:r>
+        <w:rPr>
+          <w:b/>
+        </w:rPr>
+        <w:t>Ganar el combate</w:t>
+      </w:r>
+      <w:r>
+        <w:t>, si el jugador acaba con el enemigo recogerá los tesoros que este tiene (dinero, semillas y plantas); si se trata de un enemigo normal desaparecerá del mapa de mazmorra y el jugador podrá continuar, en el caso de ser el boss de la mazmorra, Ruby recupera su gato y vuelve a casa.</w:t>
+      </w:r>
+    </w:p>
+    <w:p>
+      <w:pPr>
+        <w:pStyle w:val="Prrafodelista"/>
+        <w:numPr>
+          <w:ilvl w:val="0"/>
+          <w:numId w:val="3"/>
+        </w:numPr>
+        <w:spacing w:after="160" w:line="259" w:lineRule="auto"/>
+      </w:pPr>
+      <w:r>
+        <w:rPr>
+          <w:b/>
+        </w:rPr>
+        <w:t>Si pierdes</w:t>
+      </w:r>
+      <w:r>
+        <w:t xml:space="preserve"> el combate serás enviado a casa perdiendo una cantidad de dinero y reiniciándose la mazmorra.</w:t>
       </w:r>
     </w:p>
     <w:p>
@@ -1557,17 +2108,28 @@
         <w:spacing w:line="240" w:lineRule="auto"/>
         <w:rPr>
           <w:rFonts w:cstheme="minorHAnsi"/>
-          <w:sz w:val="24"/>
-          <w:szCs w:val="24"/>
-        </w:rPr>
-      </w:pPr>
-      <w:r>
-        <w:rPr>
-          <w:rFonts w:cstheme="minorHAnsi"/>
-          <w:sz w:val="24"/>
-          <w:szCs w:val="24"/>
-        </w:rPr>
-        <w:t xml:space="preserve">9. </w:t>
+          <w:b/>
+          <w:sz w:val="28"/>
+          <w:szCs w:val="28"/>
+        </w:rPr>
+      </w:pPr>
+      <w:r>
+        <w:rPr>
+          <w:rFonts w:cstheme="minorHAnsi"/>
+          <w:b/>
+          <w:sz w:val="24"/>
+          <w:szCs w:val="24"/>
+        </w:rPr>
+        <w:lastRenderedPageBreak/>
+        <w:t>9.</w:t>
+      </w:r>
+      <w:r>
+        <w:rPr>
+          <w:rFonts w:cstheme="minorHAnsi"/>
+          <w:sz w:val="24"/>
+          <w:szCs w:val="24"/>
+        </w:rPr>
+        <w:t xml:space="preserve"> </w:t>
       </w:r>
       <w:r>
         <w:rPr>
@@ -1588,30 +2150,1433 @@
           <w:szCs w:val="24"/>
         </w:rPr>
       </w:pPr>
-      <w:r>
-        <w:rPr>
-          <w:rFonts w:cstheme="minorHAnsi"/>
-          <w:sz w:val="24"/>
-          <w:szCs w:val="24"/>
-        </w:rPr>
-        <w:t>[</w:t>
-      </w:r>
-      <w:r>
-        <w:rPr>
-          <w:rFonts w:cstheme="minorHAnsi"/>
-          <w:sz w:val="24"/>
-          <w:szCs w:val="24"/>
-        </w:rPr>
-        <w:t>Insertar análisis del código</w:t>
-      </w:r>
-      <w:r>
-        <w:rPr>
-          <w:rFonts w:cstheme="minorHAnsi"/>
-          <w:sz w:val="24"/>
-          <w:szCs w:val="24"/>
-        </w:rPr>
-        <w:t>]</w:t>
-      </w:r>
+    </w:p>
+    <w:p>
+      <w:pPr>
+        <w:rPr>
+          <w:b/>
+        </w:rPr>
+      </w:pPr>
+      <w:r>
+        <w:rPr>
+          <w:b/>
+        </w:rPr>
+        <w:t>CLASES MAS IMPORTANTES</w:t>
+      </w:r>
+    </w:p>
+    <w:p>
+      <w:pPr>
+        <w:rPr>
+          <w:b/>
+        </w:rPr>
+      </w:pPr>
+      <w:r>
+        <w:rPr>
+          <w:b/>
+        </w:rPr>
+        <w:t>Colision_Service</w:t>
+      </w:r>
+      <w:r>
+        <w:rPr>
+          <w:b/>
+        </w:rPr>
+        <w:t>.java</w:t>
+      </w:r>
+    </w:p>
+    <w:p>
+      <w:r>
+        <w:t xml:space="preserve">Es una clase a modo de servicio, todas sus funciones son static y es usada a lo largo de todo el juego. En ella se tratan las colisiones con los muros, las colisiones con personajes o enemigos y las colisiones por salto de escenario. </w:t>
+      </w:r>
+    </w:p>
+    <w:p>
+      <w:r>
+        <w:t xml:space="preserve">Es mencionada en este apartado </w:t>
+      </w:r>
+      <w:r>
+        <w:t>por el manejo</w:t>
+      </w:r>
+      <w:r>
+        <w:t xml:space="preserve"> de las colisiones con los muros tanto por parte del jugador como de los enemigos. El programa</w:t>
+      </w:r>
+      <w:r>
+        <w:t>,</w:t>
+      </w:r>
+      <w:r>
+        <w:t xml:space="preserve"> en el caso de una colisión</w:t>
+      </w:r>
+      <w:r>
+        <w:t>,</w:t>
+      </w:r>
+      <w:r>
+        <w:t xml:space="preserve"> te devuelve a la posición anterior y</w:t>
+      </w:r>
+      <w:r>
+        <w:t>,</w:t>
+      </w:r>
+      <w:r>
+        <w:t xml:space="preserve"> en el caso de que el vector </w:t>
+      </w:r>
+      <w:r>
+        <w:rPr>
+          <w:b/>
+          <w:i/>
+        </w:rPr>
+        <w:t>movimiento</w:t>
+      </w:r>
+      <w:r>
+        <w:t xml:space="preserve"> esté</w:t>
+      </w:r>
+      <w:r>
+        <w:t xml:space="preserve"> compuesto por valores distintos de 0 para </w:t>
+      </w:r>
+      <w:r>
+        <w:t>X e Y</w:t>
+      </w:r>
+      <w:r>
+        <w:t xml:space="preserve">, </w:t>
+      </w:r>
+      <w:r>
+        <w:t>es decir, se pulsen varias teclas al mismo tiempo de movimiento, se recalculan las distintas posiciones cercanas a ese vector en las cuales dicha colisión no se produ</w:t>
+      </w:r>
+      <w:r>
+        <w:t>ce</w:t>
+      </w:r>
+      <w:r>
+        <w:t>. Esto se traduce en una colisión que no bloquea el movimiento de los personajes en el caso de un movimiento diagonal y son arrastrados en la dirección en la que no hay posibilidad de colisión.</w:t>
+      </w:r>
+    </w:p>
+    <w:p/>
+    <w:p>
+      <w:pPr>
+        <w:rPr>
+          <w:b/>
+        </w:rPr>
+      </w:pPr>
+      <w:r>
+        <w:rPr>
+          <w:b/>
+        </w:rPr>
+        <w:t>Mapa.java</w:t>
+      </w:r>
+    </w:p>
+    <w:p>
+      <w:r>
+        <w:t>Se encarga de cargar los mapas de los distintos estados, es totalmente independiente del mapa que se le mande p</w:t>
+      </w:r>
+      <w:r>
+        <w:t>or parámetro (la ruta del mapa) y</w:t>
+      </w:r>
+      <w:r>
+        <w:t xml:space="preserve"> genera los distintos elementos del mapa a partir de las capas que implementa TiledMap y sus nombres. Además, se encarga de actualizar el posicionamiento de los elementos respecto al movimiento del jugador y por último de renderizar los elementos que contiene; de esta forma los mapas y sus elementos son cargados, actualizados y renderizados de forma muy sencilla en todos los estados que los usan.</w:t>
+      </w:r>
+    </w:p>
+    <w:p/>
+    <w:p>
+      <w:pPr>
+        <w:rPr>
+          <w:b/>
+        </w:rPr>
+      </w:pPr>
+      <w:r>
+        <w:rPr>
+          <w:b/>
+        </w:rPr>
+        <w:t>Plantar_Service.java</w:t>
+      </w:r>
+      <w:r>
+        <w:rPr>
+          <w:b/>
+        </w:rPr>
+        <w:t xml:space="preserve"> y las clases que componen las mecánicas de plantar</w:t>
+      </w:r>
+    </w:p>
+    <w:p>
+      <w:r>
+        <w:t xml:space="preserve">Uno de los pilares más importantes del juego es la mecánica de plantar y como actúa el huerto a lo largo del juego como un medio de recursos. La forma de acceder a esta mecánica es mediante la clase </w:t>
+      </w:r>
+      <w:r>
+        <w:rPr>
+          <w:b/>
+          <w:i/>
+        </w:rPr>
+        <w:t>plantar</w:t>
+      </w:r>
+      <w:r>
+        <w:t xml:space="preserve">, la cual despliega una interfaz en la que se muestran las distintas semillas que podemos </w:t>
+      </w:r>
+      <w:r>
+        <w:t>Plantar_Service.java</w:t>
+      </w:r>
+      <w:r>
+        <w:t xml:space="preserve">. La clase cargará en un objeto </w:t>
+      </w:r>
+      <w:r>
+        <w:rPr>
+          <w:b/>
+        </w:rPr>
+        <w:t>Huerto</w:t>
+      </w:r>
+      <w:r>
+        <w:t xml:space="preserve"> perteneciente al mapa del estado </w:t>
+      </w:r>
+      <w:r>
+        <w:rPr>
+          <w:u w:val="single"/>
+        </w:rPr>
+        <w:t>Casa</w:t>
+      </w:r>
+      <w:r>
+        <w:t xml:space="preserve"> un objeto </w:t>
+      </w:r>
+      <w:r>
+        <w:rPr>
+          <w:b/>
+        </w:rPr>
+        <w:t>planta</w:t>
+      </w:r>
+      <w:r>
+        <w:t xml:space="preserve"> c</w:t>
+      </w:r>
+      <w:r>
+        <w:t>on su animación. E</w:t>
+      </w:r>
+      <w:r>
+        <w:t>sta planta será renderizada por medio</w:t>
+      </w:r>
+      <w:r>
+        <w:t xml:space="preserve"> del render del huerto y tendrá</w:t>
+      </w:r>
+      <w:r>
+        <w:t xml:space="preserve"> un periodo de crecimiento</w:t>
+      </w:r>
+      <w:r>
+        <w:t xml:space="preserve"> que funcionará</w:t>
+      </w:r>
+      <w:r>
+        <w:t xml:space="preserve"> e</w:t>
+      </w:r>
+      <w:r>
+        <w:t>n paralelo del resto del juego. C</w:t>
+      </w:r>
+      <w:r>
+        <w:t xml:space="preserve">oncretamente su animación extiende al objeto </w:t>
+      </w:r>
+      <w:r>
+        <w:rPr>
+          <w:b/>
+        </w:rPr>
+        <w:t>Thread</w:t>
+      </w:r>
+      <w:r>
+        <w:t xml:space="preserve"> de Java para que el crecimiento de las plantas no depen</w:t>
+      </w:r>
+      <w:r>
+        <w:t>da</w:t>
+      </w:r>
+      <w:r>
+        <w:t xml:space="preserve"> de que Ruby est</w:t>
+      </w:r>
+      <w:r>
+        <w:t>é</w:t>
+      </w:r>
+      <w:r>
+        <w:t xml:space="preserve"> en el estado y así pod</w:t>
+      </w:r>
+      <w:r>
+        <w:t>er ir a las mazmorras y volver para</w:t>
+      </w:r>
+      <w:r>
+        <w:t xml:space="preserve"> recolectar las plantas ya crecidas.</w:t>
+      </w:r>
+    </w:p>
+    <w:p/>
+    <w:p/>
+    <w:p>
+      <w:pPr>
+        <w:rPr>
+          <w:b/>
+          <w:sz w:val="28"/>
+          <w:szCs w:val="28"/>
+        </w:rPr>
+      </w:pPr>
+      <w:r>
+        <w:rPr>
+          <w:b/>
+          <w:sz w:val="28"/>
+          <w:szCs w:val="28"/>
+        </w:rPr>
+        <w:lastRenderedPageBreak/>
+        <w:t>10. Tecnología,</w:t>
+      </w:r>
+      <w:r>
+        <w:rPr>
+          <w:b/>
+          <w:sz w:val="28"/>
+          <w:szCs w:val="28"/>
+        </w:rPr>
+        <w:t xml:space="preserve"> herramientas </w:t>
+      </w:r>
+      <w:r>
+        <w:rPr>
+          <w:b/>
+          <w:sz w:val="28"/>
+          <w:szCs w:val="28"/>
+        </w:rPr>
+        <w:t xml:space="preserve">y fuentes </w:t>
+      </w:r>
+      <w:r>
+        <w:rPr>
+          <w:b/>
+          <w:sz w:val="28"/>
+          <w:szCs w:val="28"/>
+        </w:rPr>
+        <w:t>utilizadas</w:t>
+      </w:r>
+    </w:p>
+    <w:p>
+      <w:pPr>
+        <w:rPr>
+          <w:b/>
+          <w:sz w:val="28"/>
+          <w:szCs w:val="28"/>
+        </w:rPr>
+      </w:pPr>
+    </w:p>
+    <w:p>
+      <w:pPr>
+        <w:rPr>
+          <w:b/>
+          <w:sz w:val="24"/>
+          <w:szCs w:val="24"/>
+        </w:rPr>
+      </w:pPr>
+      <w:r>
+        <w:rPr>
+          <w:b/>
+          <w:sz w:val="24"/>
+          <w:szCs w:val="24"/>
+        </w:rPr>
+        <w:t>Tecnología y herramientas</w:t>
+      </w:r>
+    </w:p>
+    <w:p>
+      <w:pPr>
+        <w:pStyle w:val="Prrafodelista"/>
+        <w:numPr>
+          <w:ilvl w:val="0"/>
+          <w:numId w:val="4"/>
+        </w:numPr>
+      </w:pPr>
+      <w:r>
+        <w:rPr>
+          <w:b/>
+        </w:rPr>
+        <w:t>Netbeans</w:t>
+      </w:r>
+      <w:r>
+        <w:t>: entorno de desarrollo empleado en la programación del videojuego.</w:t>
+      </w:r>
+    </w:p>
+    <w:p>
+      <w:pPr>
+        <w:pStyle w:val="Prrafodelista"/>
+        <w:numPr>
+          <w:ilvl w:val="0"/>
+          <w:numId w:val="4"/>
+        </w:numPr>
+      </w:pPr>
+      <w:r>
+        <w:rPr>
+          <w:b/>
+        </w:rPr>
+        <w:t>Librería Slick2D</w:t>
+      </w:r>
+      <w:r>
+        <w:t>: librería utilizada en el entorno de desarrollo.</w:t>
+      </w:r>
+    </w:p>
+    <w:p>
+      <w:pPr>
+        <w:pStyle w:val="Prrafodelista"/>
+        <w:numPr>
+          <w:ilvl w:val="0"/>
+          <w:numId w:val="4"/>
+        </w:numPr>
+      </w:pPr>
+      <w:r>
+        <w:rPr>
+          <w:b/>
+        </w:rPr>
+        <w:t>Github y GitHub Desktop</w:t>
+      </w:r>
+      <w:r>
+        <w:t>: control de versiones del proyecto.</w:t>
+      </w:r>
+    </w:p>
+    <w:p>
+      <w:pPr>
+        <w:pStyle w:val="Prrafodelista"/>
+        <w:numPr>
+          <w:ilvl w:val="0"/>
+          <w:numId w:val="4"/>
+        </w:numPr>
+      </w:pPr>
+      <w:r>
+        <w:rPr>
+          <w:b/>
+        </w:rPr>
+        <w:t>Adobe Xd</w:t>
+      </w:r>
+      <w:r>
+        <w:t>: definición y diseño de interfaces.</w:t>
+      </w:r>
+    </w:p>
+    <w:p>
+      <w:pPr>
+        <w:pStyle w:val="Prrafodelista"/>
+        <w:numPr>
+          <w:ilvl w:val="0"/>
+          <w:numId w:val="4"/>
+        </w:numPr>
+      </w:pPr>
+      <w:r>
+        <w:rPr>
+          <w:b/>
+        </w:rPr>
+        <w:t>Adobe Fotoshop CS6</w:t>
+      </w:r>
+      <w:r>
+        <w:t>: diseño gráfico y tratamiento de imágenes</w:t>
+      </w:r>
+    </w:p>
+    <w:p>
+      <w:pPr>
+        <w:pStyle w:val="Prrafodelista"/>
+        <w:numPr>
+          <w:ilvl w:val="0"/>
+          <w:numId w:val="4"/>
+        </w:numPr>
+      </w:pPr>
+      <w:r>
+        <w:rPr>
+          <w:b/>
+        </w:rPr>
+        <w:t>coolors.co</w:t>
+      </w:r>
+      <w:r>
+        <w:t>: web utilizada para definir la paleta de colores de la interfaz del estado combate.</w:t>
+      </w:r>
+    </w:p>
+    <w:p>
+      <w:pPr>
+        <w:pStyle w:val="Prrafodelista"/>
+        <w:numPr>
+          <w:ilvl w:val="0"/>
+          <w:numId w:val="4"/>
+        </w:numPr>
+        <w:rPr>
+          <w:b/>
+        </w:rPr>
+      </w:pPr>
+      <w:r>
+        <w:rPr>
+          <w:b/>
+        </w:rPr>
+        <w:t>svgtopng.com</w:t>
+      </w:r>
+      <w:r>
+        <w:t xml:space="preserve">: web empleada para la conversión del formato </w:t>
+      </w:r>
+      <w:r>
+        <w:rPr>
+          <w:b/>
+        </w:rPr>
+        <w:t>svg</w:t>
+      </w:r>
+      <w:r>
+        <w:t xml:space="preserve"> a </w:t>
+      </w:r>
+      <w:r>
+        <w:rPr>
+          <w:b/>
+        </w:rPr>
+        <w:t>png</w:t>
+      </w:r>
+    </w:p>
+    <w:p>
+      <w:pPr>
+        <w:pStyle w:val="Prrafodelista"/>
+        <w:numPr>
+          <w:ilvl w:val="0"/>
+          <w:numId w:val="4"/>
+        </w:numPr>
+      </w:pPr>
+      <w:r>
+        <w:rPr>
+          <w:b/>
+        </w:rPr>
+        <w:t xml:space="preserve">online-video-cutter.com: </w:t>
+      </w:r>
+      <w:r>
+        <w:t>web para la</w:t>
+      </w:r>
+      <w:r>
+        <w:rPr>
+          <w:b/>
+        </w:rPr>
+        <w:t xml:space="preserve"> </w:t>
+      </w:r>
+      <w:r>
+        <w:t xml:space="preserve">edición y conversión de audio. </w:t>
+      </w:r>
+    </w:p>
+    <w:p>
+      <w:pPr>
+        <w:pStyle w:val="Prrafodelista"/>
+        <w:numPr>
+          <w:ilvl w:val="0"/>
+          <w:numId w:val="4"/>
+        </w:numPr>
+      </w:pPr>
+      <w:r>
+        <w:rPr>
+          <w:b/>
+        </w:rPr>
+        <w:t xml:space="preserve">TiledMapEditor: </w:t>
+      </w:r>
+      <w:r>
+        <w:t>construcción del mapa de pruebas.</w:t>
+      </w:r>
+    </w:p>
+    <w:p>
+      <w:pPr>
+        <w:pStyle w:val="Prrafodelista"/>
+      </w:pPr>
+    </w:p>
+    <w:p>
+      <w:pPr>
+        <w:rPr>
+          <w:b/>
+          <w:sz w:val="24"/>
+          <w:szCs w:val="24"/>
+        </w:rPr>
+      </w:pPr>
+      <w:r>
+        <w:rPr>
+          <w:b/>
+          <w:sz w:val="24"/>
+          <w:szCs w:val="24"/>
+        </w:rPr>
+        <w:t>Fuentes</w:t>
+      </w:r>
+    </w:p>
+    <w:p>
+      <w:pPr>
+        <w:numPr>
+          <w:ilvl w:val="0"/>
+          <w:numId w:val="8"/>
+        </w:numPr>
+        <w:shd w:val="clear" w:color="auto" w:fill="FFFFFF"/>
+        <w:spacing w:before="100" w:beforeAutospacing="1" w:after="100" w:afterAutospacing="1" w:line="240" w:lineRule="auto"/>
+        <w:rPr>
+          <w:rFonts w:eastAsia="Times New Roman" w:cstheme="minorHAnsi"/>
+          <w:color w:val="24292E"/>
+        </w:rPr>
+      </w:pPr>
+      <w:hyperlink r:id="rId11" w:history="1">
+        <w:r>
+          <w:rPr>
+            <w:rFonts w:eastAsia="Times New Roman" w:cstheme="minorHAnsi"/>
+            <w:color w:val="0366D6"/>
+          </w:rPr>
+          <w:t>http://slick.ninjacave.com/</w:t>
+        </w:r>
+      </w:hyperlink>
+      <w:r>
+        <w:rPr>
+          <w:rFonts w:eastAsia="Times New Roman" w:cstheme="minorHAnsi"/>
+          <w:color w:val="24292E"/>
+        </w:rPr>
+        <w:t xml:space="preserve">: </w:t>
+      </w:r>
+      <w:r>
+        <w:rPr>
+          <w:rFonts w:eastAsia="Times New Roman" w:cstheme="minorHAnsi"/>
+          <w:color w:val="24292E"/>
+        </w:rPr>
+        <w:t>tanto para el javadock de la librería c</w:t>
+      </w:r>
+      <w:r>
+        <w:rPr>
+          <w:rFonts w:eastAsia="Times New Roman" w:cstheme="minorHAnsi"/>
+          <w:color w:val="24292E"/>
+        </w:rPr>
+        <w:t>omo para los ejemplos, muy útil</w:t>
+      </w:r>
+      <w:r>
+        <w:rPr>
+          <w:rFonts w:eastAsia="Times New Roman" w:cstheme="minorHAnsi"/>
+          <w:color w:val="24292E"/>
+        </w:rPr>
+        <w:t>es en el desarrollo del juego.</w:t>
+      </w:r>
+    </w:p>
+    <w:p>
+      <w:pPr>
+        <w:numPr>
+          <w:ilvl w:val="0"/>
+          <w:numId w:val="8"/>
+        </w:numPr>
+        <w:shd w:val="clear" w:color="auto" w:fill="FFFFFF"/>
+        <w:spacing w:before="60" w:after="100" w:afterAutospacing="1" w:line="240" w:lineRule="auto"/>
+        <w:rPr>
+          <w:rFonts w:eastAsia="Times New Roman" w:cstheme="minorHAnsi"/>
+          <w:color w:val="24292E"/>
+        </w:rPr>
+      </w:pPr>
+      <w:hyperlink r:id="rId12" w:history="1">
+        <w:r>
+          <w:rPr>
+            <w:rFonts w:eastAsia="Times New Roman" w:cstheme="minorHAnsi"/>
+            <w:color w:val="0366D6"/>
+          </w:rPr>
+          <w:t>www.youtube.com/user/MakiGAS93</w:t>
+        </w:r>
+      </w:hyperlink>
+      <w:r>
+        <w:rPr>
+          <w:rFonts w:eastAsia="Times New Roman" w:cstheme="minorHAnsi"/>
+          <w:color w:val="24292E"/>
+        </w:rPr>
+        <w:t>:</w:t>
+      </w:r>
+      <w:r>
+        <w:rPr>
+          <w:rFonts w:eastAsia="Times New Roman" w:cstheme="minorHAnsi"/>
+          <w:color w:val="24292E"/>
+        </w:rPr>
+        <w:t> para aprender a usar la libreria Slick2d</w:t>
+      </w:r>
+    </w:p>
+    <w:p>
+      <w:pPr>
+        <w:numPr>
+          <w:ilvl w:val="0"/>
+          <w:numId w:val="8"/>
+        </w:numPr>
+        <w:shd w:val="clear" w:color="auto" w:fill="FFFFFF"/>
+        <w:spacing w:before="60" w:after="100" w:afterAutospacing="1" w:line="240" w:lineRule="auto"/>
+        <w:rPr>
+          <w:rFonts w:eastAsia="Times New Roman" w:cstheme="minorHAnsi"/>
+          <w:color w:val="24292E"/>
+        </w:rPr>
+      </w:pPr>
+      <w:hyperlink r:id="rId13" w:history="1">
+        <w:r>
+          <w:rPr>
+            <w:rFonts w:eastAsia="Times New Roman" w:cstheme="minorHAnsi"/>
+            <w:color w:val="0366D6"/>
+          </w:rPr>
+          <w:t>www.youtube.com/user/CodingQuickTips</w:t>
+        </w:r>
+      </w:hyperlink>
+      <w:r>
+        <w:rPr>
+          <w:rFonts w:eastAsia="Times New Roman" w:cstheme="minorHAnsi"/>
+          <w:color w:val="24292E"/>
+        </w:rPr>
+        <w:t>:</w:t>
+      </w:r>
+      <w:r>
+        <w:rPr>
+          <w:rFonts w:eastAsia="Times New Roman" w:cstheme="minorHAnsi"/>
+          <w:color w:val="24292E"/>
+        </w:rPr>
+        <w:t> para aprender a usar e implementar Tile</w:t>
+      </w:r>
+      <w:r>
+        <w:rPr>
+          <w:rFonts w:eastAsia="Times New Roman" w:cstheme="minorHAnsi"/>
+          <w:color w:val="24292E"/>
+        </w:rPr>
+        <w:t>d</w:t>
+      </w:r>
+      <w:r>
+        <w:rPr>
+          <w:rFonts w:eastAsia="Times New Roman" w:cstheme="minorHAnsi"/>
+          <w:color w:val="24292E"/>
+        </w:rPr>
+        <w:t>Map en Slick y la aplicación por capas de elementos del escenario.</w:t>
+      </w:r>
+    </w:p>
+    <w:p>
+      <w:pPr>
+        <w:numPr>
+          <w:ilvl w:val="0"/>
+          <w:numId w:val="8"/>
+        </w:numPr>
+        <w:shd w:val="clear" w:color="auto" w:fill="FFFFFF"/>
+        <w:spacing w:before="60" w:after="100" w:afterAutospacing="1" w:line="240" w:lineRule="auto"/>
+        <w:rPr>
+          <w:rFonts w:eastAsia="Times New Roman" w:cstheme="minorHAnsi"/>
+          <w:color w:val="24292E"/>
+          <w:lang w:val="en-US"/>
+        </w:rPr>
+      </w:pPr>
+      <w:r>
+        <w:rPr>
+          <w:rFonts w:eastAsia="Times New Roman" w:cstheme="minorHAnsi"/>
+          <w:color w:val="24292E"/>
+          <w:lang w:val="en-US"/>
+        </w:rPr>
+        <w:t>opengameart.org/content/tiled-terrains: asset del mapa sandbox</w:t>
+      </w:r>
+    </w:p>
+    <w:p>
+      <w:pPr>
+        <w:numPr>
+          <w:ilvl w:val="0"/>
+          <w:numId w:val="8"/>
+        </w:numPr>
+        <w:shd w:val="clear" w:color="auto" w:fill="FFFFFF"/>
+        <w:spacing w:before="60" w:after="100" w:afterAutospacing="1" w:line="240" w:lineRule="auto"/>
+        <w:rPr>
+          <w:rFonts w:eastAsia="Times New Roman" w:cstheme="minorHAnsi"/>
+          <w:color w:val="24292E"/>
+        </w:rPr>
+      </w:pPr>
+      <w:hyperlink r:id="rId14" w:history="1">
+        <w:r>
+          <w:rPr>
+            <w:rFonts w:eastAsia="Times New Roman" w:cstheme="minorHAnsi"/>
+            <w:color w:val="0366D6"/>
+          </w:rPr>
+          <w:t>www.flaticon.com</w:t>
+        </w:r>
+      </w:hyperlink>
+      <w:r>
+        <w:rPr>
+          <w:rFonts w:eastAsia="Times New Roman" w:cstheme="minorHAnsi"/>
+          <w:color w:val="24292E"/>
+        </w:rPr>
+        <w:t> para el icono de Github de la web que sirve de enlace al repositorio.</w:t>
+      </w:r>
+    </w:p>
+    <w:p>
+      <w:pPr>
+        <w:pStyle w:val="Prrafodelista"/>
+        <w:numPr>
+          <w:ilvl w:val="0"/>
+          <w:numId w:val="8"/>
+        </w:numPr>
+      </w:pPr>
+      <w:r>
+        <w:t>Sprites de Ruby y su abuela sacados de RPG Maker VX (</w:t>
+      </w:r>
+      <w:hyperlink r:id="rId15" w:history="1">
+        <w:r>
+          <w:rPr>
+            <w:rStyle w:val="Hipervnculo"/>
+          </w:rPr>
+          <w:t>http://www.rpgmakerweb.com/products/programs/rpg-maker-vx</w:t>
+        </w:r>
+      </w:hyperlink>
+      <w:r>
+        <w:t>) y editados posteriormente.</w:t>
+      </w:r>
+    </w:p>
+    <w:p>
+      <w:pPr>
+        <w:pStyle w:val="Prrafodelista"/>
+        <w:numPr>
+          <w:ilvl w:val="0"/>
+          <w:numId w:val="8"/>
+        </w:numPr>
+      </w:pPr>
+      <w:r>
+        <w:t>Los s</w:t>
+      </w:r>
+      <w:r>
+        <w:t>prites de los enemigos son de otras versiones de RPG Maker, también editados posteriormente.</w:t>
+      </w:r>
+      <w:bookmarkStart w:id="0" w:name="_GoBack"/>
+      <w:bookmarkEnd w:id="0"/>
+    </w:p>
+    <w:p>
+      <w:pPr>
+        <w:pStyle w:val="Prrafodelista"/>
+        <w:numPr>
+          <w:ilvl w:val="0"/>
+          <w:numId w:val="8"/>
+        </w:numPr>
+      </w:pPr>
+      <w:r>
+        <w:t>Paquetes de texturas sacados del RPG Maker (todas las versiones) y de los foros. En especial los árboles son de Celianna (</w:t>
+      </w:r>
+      <w:hyperlink r:id="rId16" w:history="1">
+        <w:r>
+          <w:rPr>
+            <w:rStyle w:val="Hipervnculo"/>
+          </w:rPr>
+          <w:t>https://pixanna.nl/</w:t>
+        </w:r>
+      </w:hyperlink>
+      <w:r>
+        <w:t>).</w:t>
+      </w:r>
+    </w:p>
+    <w:p>
+      <w:pPr>
+        <w:pStyle w:val="Prrafodelista"/>
+        <w:numPr>
+          <w:ilvl w:val="0"/>
+          <w:numId w:val="8"/>
+        </w:numPr>
+      </w:pPr>
+      <w:r>
+        <w:t>Los sonidos sacados de YouTube:</w:t>
+      </w:r>
+    </w:p>
+    <w:p>
+      <w:pPr>
+        <w:pStyle w:val="Prrafodelista"/>
+        <w:spacing w:after="160" w:line="259" w:lineRule="auto"/>
+        <w:ind w:left="1080"/>
+      </w:pPr>
+      <w:r>
+        <w:tab/>
+      </w:r>
+      <w:r>
+        <w:t xml:space="preserve">Mazmorras: </w:t>
+      </w:r>
+      <w:hyperlink r:id="rId17" w:history="1">
+        <w:r>
+          <w:rPr>
+            <w:rStyle w:val="Hipervnculo"/>
+          </w:rPr>
+          <w:t>https://www.youtube.com/watch?v=YJJIkZxnLVQ</w:t>
+        </w:r>
+      </w:hyperlink>
+    </w:p>
+    <w:p>
+      <w:pPr>
+        <w:pStyle w:val="Prrafodelista"/>
+        <w:spacing w:after="160" w:line="259" w:lineRule="auto"/>
+        <w:ind w:left="1080"/>
+      </w:pPr>
+      <w:r>
+        <w:tab/>
+      </w:r>
+      <w:r>
+        <w:t xml:space="preserve">Sonido de ambiente: </w:t>
+      </w:r>
+      <w:hyperlink r:id="rId18" w:history="1">
+        <w:r>
+          <w:rPr>
+            <w:rStyle w:val="Hipervnculo"/>
+          </w:rPr>
+          <w:t>https://youtu.be/lKEHYRkShBY</w:t>
+        </w:r>
+      </w:hyperlink>
+    </w:p>
+    <w:p>
+      <w:pPr>
+        <w:pStyle w:val="Prrafodelista"/>
+        <w:ind w:left="1080"/>
+      </w:pPr>
+      <w:r>
+        <w:tab/>
+      </w:r>
+      <w:r>
+        <w:t xml:space="preserve">Iconos pociones: </w:t>
+      </w:r>
+      <w:hyperlink r:id="rId19" w:history="1">
+        <w:r>
+          <w:rPr>
+            <w:rStyle w:val="Hipervnculo"/>
+          </w:rPr>
+          <w:t>https://graphicriver.net/item/magic-bottles-icons/19679073?ref=KlitVogli</w:t>
+        </w:r>
+      </w:hyperlink>
+    </w:p>
+    <w:p>
+      <w:pPr>
+        <w:pStyle w:val="Prrafodelista"/>
+        <w:ind w:left="1080"/>
+      </w:pPr>
+      <w:r>
+        <w:tab/>
+      </w:r>
+      <w:r>
+        <w:t xml:space="preserve">Iconos plantas: </w:t>
+      </w:r>
+      <w:hyperlink r:id="rId20" w:history="1">
+        <w:r>
+          <w:rPr>
+            <w:rStyle w:val="Hipervnculo"/>
+          </w:rPr>
+          <w:t>https://graphicriver.net/item/herbal-icons/19649778?ref=KlitVogli</w:t>
+        </w:r>
+      </w:hyperlink>
+    </w:p>
+    <w:p>
+      <w:pPr>
+        <w:pStyle w:val="Prrafodelista"/>
+        <w:ind w:left="1080"/>
+      </w:pPr>
+      <w:r>
+        <w:tab/>
+      </w:r>
+      <w:r>
+        <w:t xml:space="preserve">Icono semillas sacadas de la wiki de Stardew Valley: </w:t>
+      </w:r>
+      <w:hyperlink r:id="rId21" w:history="1">
+        <w:r>
+          <w:rPr>
+            <w:rStyle w:val="Hipervnculo"/>
+          </w:rPr>
+          <w:t>https://es.stardewvalleywiki.com/Stardew_Valley_Wiki</w:t>
+        </w:r>
+      </w:hyperlink>
+    </w:p>
+    <w:p>
+      <w:pPr>
+        <w:rPr>
+          <w:rFonts w:cstheme="minorHAnsi"/>
+        </w:rPr>
+      </w:pPr>
+    </w:p>
+    <w:p>
+      <w:pPr>
+        <w:rPr>
+          <w:rFonts w:cstheme="minorHAnsi"/>
+          <w:b/>
+          <w:sz w:val="28"/>
+          <w:szCs w:val="28"/>
+        </w:rPr>
+      </w:pPr>
+      <w:r>
+        <w:rPr>
+          <w:rFonts w:cstheme="minorHAnsi"/>
+          <w:b/>
+          <w:sz w:val="28"/>
+          <w:szCs w:val="28"/>
+        </w:rPr>
+        <w:lastRenderedPageBreak/>
+        <w:t>11. Problemas encontrados en el desarrollo.</w:t>
+      </w:r>
+    </w:p>
+    <w:p>
+      <w:pPr>
+        <w:rPr>
+          <w:rFonts w:cstheme="minorHAnsi"/>
+        </w:rPr>
+      </w:pPr>
+      <w:r>
+        <w:rPr>
+          <w:rFonts w:cstheme="minorHAnsi"/>
+        </w:rPr>
+        <w:t>Para el correcto uso de la librería Slick2D ha sido necesario un proceso de aprendizaje por parte de los pro</w:t>
+      </w:r>
+      <w:r>
+        <w:rPr>
+          <w:rFonts w:cstheme="minorHAnsi"/>
+        </w:rPr>
+        <w:t>gramadores.</w:t>
+      </w:r>
+    </w:p>
+    <w:p>
+      <w:pPr>
+        <w:rPr>
+          <w:rFonts w:cstheme="minorHAnsi"/>
+        </w:rPr>
+      </w:pPr>
+      <w:r>
+        <w:rPr>
+          <w:rFonts w:cstheme="minorHAnsi"/>
+        </w:rPr>
+        <w:t xml:space="preserve">Para la investigación del proceso de carga del mapa y la creación de los mapas de prueba ha sido necesario también aprender a usar la herramienta TiledMapEditor. </w:t>
+      </w:r>
+    </w:p>
+    <w:p>
+      <w:pPr>
+        <w:rPr>
+          <w:rFonts w:cstheme="minorHAnsi"/>
+        </w:rPr>
+      </w:pPr>
+      <w:r>
+        <w:rPr>
+          <w:rFonts w:cstheme="minorHAnsi"/>
+        </w:rPr>
+        <w:t>Problemas de compatibilidad</w:t>
+      </w:r>
+      <w:r>
+        <w:rPr>
+          <w:rFonts w:cstheme="minorHAnsi"/>
+        </w:rPr>
+        <w:t xml:space="preserve"> Tiled-Slick2D</w:t>
+      </w:r>
+      <w:r>
+        <w:rPr>
+          <w:rFonts w:cstheme="minorHAnsi"/>
+        </w:rPr>
+        <w:t>, solucionados con edición manual de los archivos .tsx</w:t>
+      </w:r>
+    </w:p>
+    <w:p>
+      <w:pPr>
+        <w:rPr>
+          <w:rFonts w:cstheme="minorHAnsi"/>
+          <w:color w:val="24292E"/>
+          <w:shd w:val="clear" w:color="auto" w:fill="FFFFFF"/>
+        </w:rPr>
+      </w:pPr>
+      <w:r>
+        <w:rPr>
+          <w:rFonts w:cstheme="minorHAnsi"/>
+        </w:rPr>
+        <w:t>Problemas en el salto de estados entre mapas:</w:t>
+      </w:r>
+      <w:r>
+        <w:rPr>
+          <w:rFonts w:ascii="Segoe UI" w:hAnsi="Segoe UI" w:cs="Segoe UI"/>
+          <w:color w:val="24292E"/>
+          <w:sz w:val="18"/>
+          <w:szCs w:val="18"/>
+          <w:shd w:val="clear" w:color="auto" w:fill="FFFFFF"/>
+        </w:rPr>
+        <w:t xml:space="preserve"> </w:t>
+      </w:r>
+      <w:r>
+        <w:rPr>
+          <w:rFonts w:cstheme="minorHAnsi"/>
+          <w:color w:val="24292E"/>
+          <w:shd w:val="clear" w:color="auto" w:fill="FFFFFF"/>
+        </w:rPr>
+        <w:t xml:space="preserve">el personaje saltaba de forma directa sin moverse de la hitbox del spawn </w:t>
+      </w:r>
+      <w:r>
+        <w:rPr>
+          <w:rFonts w:cstheme="minorHAnsi"/>
+          <w:color w:val="24292E"/>
+          <w:shd w:val="clear" w:color="auto" w:fill="FFFFFF"/>
+        </w:rPr>
+        <w:t xml:space="preserve">y </w:t>
+      </w:r>
+      <w:r>
+        <w:rPr>
+          <w:rFonts w:cstheme="minorHAnsi"/>
+          <w:color w:val="24292E"/>
+          <w:shd w:val="clear" w:color="auto" w:fill="FFFFFF"/>
+        </w:rPr>
+        <w:t>se detectaba un salto continuo entre escenarios d</w:t>
+      </w:r>
+      <w:r>
+        <w:rPr>
+          <w:rFonts w:cstheme="minorHAnsi"/>
+          <w:color w:val="24292E"/>
+          <w:shd w:val="clear" w:color="auto" w:fill="FFFFFF"/>
+        </w:rPr>
+        <w:t>e forma continuada e infinita. P</w:t>
+      </w:r>
+      <w:r>
+        <w:rPr>
+          <w:rFonts w:cstheme="minorHAnsi"/>
+          <w:color w:val="24292E"/>
+          <w:shd w:val="clear" w:color="auto" w:fill="FFFFFF"/>
+        </w:rPr>
+        <w:t>ara resolverlo se estableció un reposicionamiento por d</w:t>
+      </w:r>
+      <w:r>
+        <w:rPr>
+          <w:rFonts w:cstheme="minorHAnsi"/>
+          <w:color w:val="24292E"/>
+          <w:shd w:val="clear" w:color="auto" w:fill="FFFFFF"/>
+        </w:rPr>
+        <w:t>esplazamiento respecto al spawn:</w:t>
+      </w:r>
+      <w:r>
+        <w:rPr>
+          <w:rFonts w:cstheme="minorHAnsi"/>
+          <w:color w:val="24292E"/>
+          <w:shd w:val="clear" w:color="auto" w:fill="FFFFFF"/>
+        </w:rPr>
+        <w:t xml:space="preserve"> si el spawn se enc</w:t>
+      </w:r>
+      <w:r>
+        <w:rPr>
+          <w:rFonts w:cstheme="minorHAnsi"/>
+          <w:color w:val="24292E"/>
+          <w:shd w:val="clear" w:color="auto" w:fill="FFFFFF"/>
+        </w:rPr>
+        <w:t>uentra</w:t>
+      </w:r>
+      <w:r>
+        <w:rPr>
+          <w:rFonts w:cstheme="minorHAnsi"/>
+          <w:color w:val="24292E"/>
+          <w:shd w:val="clear" w:color="auto" w:fill="FFFFFF"/>
+        </w:rPr>
+        <w:t xml:space="preserve"> en la zona norte se reposicio</w:t>
+      </w:r>
+      <w:r>
+        <w:rPr>
+          <w:rFonts w:cstheme="minorHAnsi"/>
+          <w:color w:val="24292E"/>
+          <w:shd w:val="clear" w:color="auto" w:fill="FFFFFF"/>
+        </w:rPr>
+        <w:t>na el personaje unas casillas má</w:t>
+      </w:r>
+      <w:r>
+        <w:rPr>
+          <w:rFonts w:cstheme="minorHAnsi"/>
+          <w:color w:val="24292E"/>
+          <w:shd w:val="clear" w:color="auto" w:fill="FFFFFF"/>
+        </w:rPr>
+        <w:t>s hacia el sur del spawn para no causar la colisión y tener una transición entre escenarios correcta.</w:t>
+      </w:r>
+    </w:p>
+    <w:p>
+      <w:pPr>
+        <w:rPr>
+          <w:rFonts w:cstheme="minorHAnsi"/>
+          <w:color w:val="24292E"/>
+          <w:shd w:val="clear" w:color="auto" w:fill="FFFFFF"/>
+        </w:rPr>
+      </w:pPr>
+      <w:r>
+        <w:rPr>
+          <w:rFonts w:cstheme="minorHAnsi"/>
+          <w:color w:val="24292E"/>
+          <w:shd w:val="clear" w:color="auto" w:fill="FFFFFF"/>
+        </w:rPr>
+        <w:t>Realización e implementación de la IA: el movimiento de los enemigos</w:t>
+      </w:r>
+      <w:r>
+        <w:rPr>
+          <w:rFonts w:cstheme="minorHAnsi"/>
+          <w:color w:val="24292E"/>
+          <w:shd w:val="clear" w:color="auto" w:fill="FFFFFF"/>
+        </w:rPr>
+        <w:t xml:space="preserve"> </w:t>
+      </w:r>
+      <w:r>
+        <w:rPr>
+          <w:rFonts w:cstheme="minorHAnsi"/>
+          <w:color w:val="24292E"/>
+          <w:shd w:val="clear" w:color="auto" w:fill="FFFFFF"/>
+        </w:rPr>
+        <w:t>está</w:t>
+      </w:r>
+      <w:r>
+        <w:rPr>
+          <w:rFonts w:cstheme="minorHAnsi"/>
+          <w:color w:val="24292E"/>
+          <w:shd w:val="clear" w:color="auto" w:fill="FFFFFF"/>
+        </w:rPr>
+        <w:t xml:space="preserve"> ligado al valor de entero i de la función </w:t>
+      </w:r>
+      <w:r>
+        <w:rPr>
+          <w:rFonts w:cstheme="minorHAnsi"/>
+          <w:i/>
+          <w:color w:val="24292E"/>
+          <w:shd w:val="clear" w:color="auto" w:fill="FFFFFF"/>
+        </w:rPr>
+        <w:t>update()</w:t>
+      </w:r>
+      <w:r>
+        <w:rPr>
+          <w:rFonts w:cstheme="minorHAnsi"/>
+          <w:color w:val="24292E"/>
+          <w:shd w:val="clear" w:color="auto" w:fill="FFFFFF"/>
+        </w:rPr>
+        <w:t xml:space="preserve"> del bucle del juego que nos aporta Slick y dicha función no siempre es consistente, dándoles unas velocidades muy altas en cargas del juego entre estados</w:t>
+      </w:r>
+      <w:r>
+        <w:rPr>
+          <w:rFonts w:cstheme="minorHAnsi"/>
+          <w:color w:val="24292E"/>
+          <w:shd w:val="clear" w:color="auto" w:fill="FFFFFF"/>
+        </w:rPr>
+        <w:t>. L</w:t>
+      </w:r>
+      <w:r>
+        <w:rPr>
+          <w:rFonts w:cstheme="minorHAnsi"/>
+          <w:color w:val="24292E"/>
+          <w:shd w:val="clear" w:color="auto" w:fill="FFFFFF"/>
+        </w:rPr>
+        <w:t>a solución, aunque un poco tosca</w:t>
+      </w:r>
+      <w:r>
+        <w:rPr>
+          <w:rFonts w:cstheme="minorHAnsi"/>
+          <w:color w:val="24292E"/>
+          <w:shd w:val="clear" w:color="auto" w:fill="FFFFFF"/>
+        </w:rPr>
+        <w:t>,</w:t>
+      </w:r>
+      <w:r>
+        <w:rPr>
+          <w:rFonts w:cstheme="minorHAnsi"/>
+          <w:color w:val="24292E"/>
+          <w:shd w:val="clear" w:color="auto" w:fill="FFFFFF"/>
+        </w:rPr>
+        <w:t xml:space="preserve"> ha sido poner un límite a la velocidad que pueden adquirir estos enemigos.</w:t>
+      </w:r>
+    </w:p>
+    <w:p>
+      <w:pPr>
+        <w:rPr>
+          <w:rFonts w:ascii="Segoe UI" w:hAnsi="Segoe UI" w:cs="Segoe UI"/>
+          <w:color w:val="24292E"/>
+          <w:sz w:val="18"/>
+          <w:szCs w:val="18"/>
+          <w:shd w:val="clear" w:color="auto" w:fill="FFFFFF"/>
+        </w:rPr>
+      </w:pPr>
+      <w:r>
+        <w:rPr>
+          <w:rFonts w:cstheme="minorHAnsi"/>
+          <w:color w:val="24292E"/>
+          <w:shd w:val="clear" w:color="auto" w:fill="FFFFFF"/>
+        </w:rPr>
+        <w:t>Guardado de la partida:</w:t>
+      </w:r>
+      <w:r>
+        <w:rPr>
+          <w:rFonts w:cstheme="minorHAnsi"/>
+          <w:color w:val="24292E"/>
+          <w:shd w:val="clear" w:color="auto" w:fill="FFFFFF"/>
+        </w:rPr>
+        <w:t xml:space="preserve"> </w:t>
+      </w:r>
+      <w:r>
+        <w:rPr>
+          <w:rFonts w:cstheme="minorHAnsi"/>
+          <w:color w:val="24292E"/>
+          <w:shd w:val="clear" w:color="auto" w:fill="FFFFFF"/>
+        </w:rPr>
+        <w:t>ya que no era posible el guardado por serialización</w:t>
+      </w:r>
+      <w:r>
+        <w:rPr>
+          <w:rFonts w:cstheme="minorHAnsi"/>
+          <w:color w:val="24292E"/>
+          <w:shd w:val="clear" w:color="auto" w:fill="FFFFFF"/>
+        </w:rPr>
+        <w:t>, </w:t>
+      </w:r>
+      <w:r>
+        <w:rPr>
+          <w:rFonts w:cstheme="minorHAnsi"/>
+          <w:color w:val="24292E"/>
+          <w:shd w:val="clear" w:color="auto" w:fill="FFFFFF"/>
+        </w:rPr>
+        <w:t>la solución ha sido</w:t>
+      </w:r>
+      <w:r>
+        <w:rPr>
+          <w:rFonts w:cstheme="minorHAnsi"/>
+          <w:color w:val="24292E"/>
+          <w:shd w:val="clear" w:color="auto" w:fill="FFFFFF"/>
+        </w:rPr>
+        <w:t xml:space="preserve"> agre</w:t>
+      </w:r>
+      <w:r>
+        <w:rPr>
+          <w:rFonts w:cstheme="minorHAnsi"/>
+          <w:color w:val="24292E"/>
+          <w:shd w:val="clear" w:color="auto" w:fill="FFFFFF"/>
+        </w:rPr>
+        <w:t>gar una clase con los valores má</w:t>
+      </w:r>
+      <w:r>
+        <w:rPr>
+          <w:rFonts w:cstheme="minorHAnsi"/>
+          <w:color w:val="24292E"/>
+          <w:shd w:val="clear" w:color="auto" w:fill="FFFFFF"/>
+        </w:rPr>
+        <w:t xml:space="preserve">s importantes que </w:t>
+      </w:r>
+      <w:r>
+        <w:rPr>
+          <w:rFonts w:cstheme="minorHAnsi"/>
+          <w:color w:val="24292E"/>
+          <w:shd w:val="clear" w:color="auto" w:fill="FFFFFF"/>
+        </w:rPr>
+        <w:t>se</w:t>
+      </w:r>
+      <w:r>
+        <w:rPr>
+          <w:rFonts w:cstheme="minorHAnsi"/>
+          <w:color w:val="24292E"/>
+          <w:shd w:val="clear" w:color="auto" w:fill="FFFFFF"/>
+        </w:rPr>
+        <w:t xml:space="preserve"> guardar</w:t>
+      </w:r>
+      <w:r>
+        <w:rPr>
+          <w:rFonts w:cstheme="minorHAnsi"/>
+          <w:color w:val="24292E"/>
+          <w:shd w:val="clear" w:color="auto" w:fill="FFFFFF"/>
+        </w:rPr>
+        <w:t>á</w:t>
+      </w:r>
+      <w:r>
+        <w:rPr>
+          <w:rFonts w:cstheme="minorHAnsi"/>
+          <w:color w:val="24292E"/>
+          <w:shd w:val="clear" w:color="auto" w:fill="FFFFFF"/>
+        </w:rPr>
+        <w:t xml:space="preserve"> entre partidas</w:t>
+      </w:r>
+      <w:r>
+        <w:rPr>
+          <w:rFonts w:ascii="Segoe UI" w:hAnsi="Segoe UI" w:cs="Segoe UI"/>
+          <w:color w:val="24292E"/>
+          <w:sz w:val="18"/>
+          <w:szCs w:val="18"/>
+          <w:shd w:val="clear" w:color="auto" w:fill="FFFFFF"/>
+        </w:rPr>
+        <w:t>.</w:t>
+      </w:r>
+    </w:p>
+    <w:p>
+      <w:pPr>
+        <w:rPr>
+          <w:rFonts w:ascii="Segoe UI" w:hAnsi="Segoe UI" w:cs="Segoe UI"/>
+          <w:color w:val="24292E"/>
+          <w:sz w:val="18"/>
+          <w:szCs w:val="18"/>
+          <w:shd w:val="clear" w:color="auto" w:fill="FFFFFF"/>
+        </w:rPr>
+      </w:pPr>
+      <w:r>
+        <w:rPr>
+          <w:rFonts w:ascii="Segoe UI" w:hAnsi="Segoe UI" w:cs="Segoe UI"/>
+          <w:color w:val="24292E"/>
+          <w:sz w:val="18"/>
+          <w:szCs w:val="18"/>
+          <w:shd w:val="clear" w:color="auto" w:fill="FFFFFF"/>
+        </w:rPr>
+        <w:t>Ha sido necesaria una modularización del código según el proyecto crecía.</w:t>
+      </w:r>
+    </w:p>
+    <w:p>
+      <w:pPr>
+        <w:rPr>
+          <w:rFonts w:ascii="Segoe UI" w:hAnsi="Segoe UI" w:cs="Segoe UI"/>
+          <w:color w:val="24292E"/>
+          <w:sz w:val="18"/>
+          <w:szCs w:val="18"/>
+          <w:shd w:val="clear" w:color="auto" w:fill="FFFFFF"/>
+        </w:rPr>
+      </w:pPr>
+      <w:r>
+        <w:rPr>
+          <w:rFonts w:ascii="Segoe UI" w:hAnsi="Segoe UI" w:cs="Segoe UI"/>
+          <w:color w:val="24292E"/>
+          <w:sz w:val="18"/>
+          <w:szCs w:val="18"/>
+          <w:shd w:val="clear" w:color="auto" w:fill="FFFFFF"/>
+        </w:rPr>
+        <w:t>Detección de colisiones con los muros del mapa, evitar que al colisionar el personaje no se salga del mapa y lograr que el personaje se pueda deslizar por el muro</w:t>
+      </w:r>
+    </w:p>
+    <w:p>
+      <w:pPr>
+        <w:rPr>
+          <w:rFonts w:ascii="Segoe UI" w:hAnsi="Segoe UI" w:cs="Segoe UI"/>
+          <w:color w:val="24292E"/>
+          <w:sz w:val="18"/>
+          <w:szCs w:val="18"/>
+          <w:shd w:val="clear" w:color="auto" w:fill="FFFFFF"/>
+        </w:rPr>
+      </w:pPr>
+      <w:r>
+        <w:rPr>
+          <w:rFonts w:ascii="Segoe UI" w:hAnsi="Segoe UI" w:cs="Segoe UI"/>
+          <w:color w:val="24292E"/>
+          <w:sz w:val="18"/>
+          <w:szCs w:val="18"/>
+          <w:shd w:val="clear" w:color="auto" w:fill="FFFFFF"/>
+        </w:rPr>
+        <w:t>Implementa</w:t>
+      </w:r>
+      <w:r>
+        <w:rPr>
+          <w:rFonts w:ascii="Segoe UI" w:hAnsi="Segoe UI" w:cs="Segoe UI"/>
+          <w:color w:val="24292E"/>
+          <w:sz w:val="18"/>
+          <w:szCs w:val="18"/>
+          <w:shd w:val="clear" w:color="auto" w:fill="FFFFFF"/>
+        </w:rPr>
+        <w:t>ción del huerto: creació</w:t>
+      </w:r>
+      <w:r>
+        <w:rPr>
+          <w:rFonts w:ascii="Segoe UI" w:hAnsi="Segoe UI" w:cs="Segoe UI"/>
+          <w:color w:val="24292E"/>
+          <w:sz w:val="18"/>
+          <w:szCs w:val="18"/>
+          <w:shd w:val="clear" w:color="auto" w:fill="FFFFFF"/>
+        </w:rPr>
+        <w:t>n del objeto huerto</w:t>
+      </w:r>
+      <w:r>
+        <w:rPr>
+          <w:rFonts w:ascii="Segoe UI" w:hAnsi="Segoe UI" w:cs="Segoe UI"/>
+          <w:color w:val="24292E"/>
+          <w:sz w:val="18"/>
+          <w:szCs w:val="18"/>
+          <w:shd w:val="clear" w:color="auto" w:fill="FFFFFF"/>
+        </w:rPr>
+        <w:t xml:space="preserve"> e implementación de las mecánicas de sembrado y recogida, la renderización de las plantas en función del movimiento del personaje. Además al cambiar el personaje de estados</w:t>
+      </w:r>
+      <w:r>
+        <w:rPr>
+          <w:rFonts w:ascii="Segoe UI" w:hAnsi="Segoe UI" w:cs="Segoe UI"/>
+          <w:color w:val="24292E"/>
+          <w:sz w:val="18"/>
+          <w:szCs w:val="18"/>
+          <w:shd w:val="clear" w:color="auto" w:fill="FFFFFF"/>
+        </w:rPr>
+        <w:t xml:space="preserve"> no se guardaba el crecimiento de las plantas. Todo ello ha sido solucionado.</w:t>
+      </w:r>
+    </w:p>
+    <w:p>
+      <w:pPr>
+        <w:rPr>
+          <w:rFonts w:ascii="Segoe UI" w:hAnsi="Segoe UI" w:cs="Segoe UI"/>
+          <w:color w:val="24292E"/>
+          <w:sz w:val="18"/>
+          <w:szCs w:val="18"/>
+          <w:shd w:val="clear" w:color="auto" w:fill="FFFFFF"/>
+        </w:rPr>
+      </w:pPr>
+      <w:r>
+        <w:rPr>
+          <w:rFonts w:ascii="Segoe UI" w:hAnsi="Segoe UI" w:cs="Segoe UI"/>
+          <w:color w:val="24292E"/>
+          <w:sz w:val="18"/>
+          <w:szCs w:val="18"/>
+          <w:shd w:val="clear" w:color="auto" w:fill="FFFFFF"/>
+        </w:rPr>
+        <w:t>Guardado en cada uno de los personajes de los diálogos empleados. Uso de los mismos en la interfaz y funciones creadas. Eventos entre diálogos</w:t>
+      </w:r>
+    </w:p>
+    <w:p>
+      <w:pPr>
+        <w:rPr>
+          <w:rFonts w:ascii="Segoe UI" w:hAnsi="Segoe UI" w:cs="Segoe UI"/>
+          <w:color w:val="24292E"/>
+          <w:sz w:val="18"/>
+          <w:szCs w:val="18"/>
+          <w:shd w:val="clear" w:color="auto" w:fill="FFFFFF"/>
+        </w:rPr>
+      </w:pPr>
     </w:p>
     <w:p>
       <w:pPr>
@@ -1625,7 +3590,7 @@
       </w:pPr>
     </w:p>
     <w:sectPr>
-      <w:headerReference w:type="default" r:id="rId7"/>
+      <w:headerReference w:type="default" r:id="rId22"/>
       <w:pgSz w:w="11906" w:h="16838"/>
       <w:pgMar w:top="1417" w:right="1701" w:bottom="1417" w:left="1701" w:header="708" w:footer="708" w:gutter="0"/>
       <w:cols w:space="708"/>
@@ -1708,6 +3673,643 @@
 <file path=word/numbering.xml><?xml version="1.0" encoding="utf-8"?>
 <w:numbering xmlns:ve="http://schemas.openxmlformats.org/markup-compatibility/2006" xmlns:o="urn:schemas-microsoft-com:office:office" xmlns:r="http://schemas.openxmlformats.org/officeDocument/2006/relationships" xmlns:m="http://schemas.openxmlformats.org/officeDocument/2006/math" xmlns:v="urn:schemas-microsoft-com:vml" xmlns:wp="http://schemas.openxmlformats.org/drawingml/2006/wordprocessingDrawing" xmlns:w10="urn:schemas-microsoft-com:office:word" xmlns:w="http://schemas.openxmlformats.org/wordprocessingml/2006/main" xmlns:wne="http://schemas.microsoft.com/office/word/2006/wordml">
   <w:abstractNum w:abstractNumId="0">
+    <w:nsid w:val="0F780F20"/>
+    <w:multiLevelType w:val="multilevel"/>
+    <w:tmpl w:val="EEAE2F12"/>
+    <w:lvl w:ilvl="0">
+      <w:start w:val="1"/>
+      <w:numFmt w:val="bullet"/>
+      <w:lvlText w:val=""/>
+      <w:lvlJc w:val="left"/>
+      <w:pPr>
+        <w:tabs>
+          <w:tab w:val="num" w:pos="720"/>
+        </w:tabs>
+        <w:ind w:left="720" w:hanging="360"/>
+      </w:pPr>
+      <w:rPr>
+        <w:rFonts w:ascii="Symbol" w:hAnsi="Symbol" w:hint="default"/>
+        <w:sz w:val="20"/>
+      </w:rPr>
+    </w:lvl>
+    <w:lvl w:ilvl="1" w:tentative="1">
+      <w:start w:val="1"/>
+      <w:numFmt w:val="bullet"/>
+      <w:lvlText w:val="o"/>
+      <w:lvlJc w:val="left"/>
+      <w:pPr>
+        <w:tabs>
+          <w:tab w:val="num" w:pos="1440"/>
+        </w:tabs>
+        <w:ind w:left="1440" w:hanging="360"/>
+      </w:pPr>
+      <w:rPr>
+        <w:rFonts w:ascii="Courier New" w:hAnsi="Courier New" w:hint="default"/>
+        <w:sz w:val="20"/>
+      </w:rPr>
+    </w:lvl>
+    <w:lvl w:ilvl="2" w:tentative="1">
+      <w:start w:val="1"/>
+      <w:numFmt w:val="bullet"/>
+      <w:lvlText w:val=""/>
+      <w:lvlJc w:val="left"/>
+      <w:pPr>
+        <w:tabs>
+          <w:tab w:val="num" w:pos="2160"/>
+        </w:tabs>
+        <w:ind w:left="2160" w:hanging="360"/>
+      </w:pPr>
+      <w:rPr>
+        <w:rFonts w:ascii="Wingdings" w:hAnsi="Wingdings" w:hint="default"/>
+        <w:sz w:val="20"/>
+      </w:rPr>
+    </w:lvl>
+    <w:lvl w:ilvl="3" w:tentative="1">
+      <w:start w:val="1"/>
+      <w:numFmt w:val="bullet"/>
+      <w:lvlText w:val=""/>
+      <w:lvlJc w:val="left"/>
+      <w:pPr>
+        <w:tabs>
+          <w:tab w:val="num" w:pos="2880"/>
+        </w:tabs>
+        <w:ind w:left="2880" w:hanging="360"/>
+      </w:pPr>
+      <w:rPr>
+        <w:rFonts w:ascii="Wingdings" w:hAnsi="Wingdings" w:hint="default"/>
+        <w:sz w:val="20"/>
+      </w:rPr>
+    </w:lvl>
+    <w:lvl w:ilvl="4" w:tentative="1">
+      <w:start w:val="1"/>
+      <w:numFmt w:val="bullet"/>
+      <w:lvlText w:val=""/>
+      <w:lvlJc w:val="left"/>
+      <w:pPr>
+        <w:tabs>
+          <w:tab w:val="num" w:pos="3600"/>
+        </w:tabs>
+        <w:ind w:left="3600" w:hanging="360"/>
+      </w:pPr>
+      <w:rPr>
+        <w:rFonts w:ascii="Wingdings" w:hAnsi="Wingdings" w:hint="default"/>
+        <w:sz w:val="20"/>
+      </w:rPr>
+    </w:lvl>
+    <w:lvl w:ilvl="5" w:tentative="1">
+      <w:start w:val="1"/>
+      <w:numFmt w:val="bullet"/>
+      <w:lvlText w:val=""/>
+      <w:lvlJc w:val="left"/>
+      <w:pPr>
+        <w:tabs>
+          <w:tab w:val="num" w:pos="4320"/>
+        </w:tabs>
+        <w:ind w:left="4320" w:hanging="360"/>
+      </w:pPr>
+      <w:rPr>
+        <w:rFonts w:ascii="Wingdings" w:hAnsi="Wingdings" w:hint="default"/>
+        <w:sz w:val="20"/>
+      </w:rPr>
+    </w:lvl>
+    <w:lvl w:ilvl="6" w:tentative="1">
+      <w:start w:val="1"/>
+      <w:numFmt w:val="bullet"/>
+      <w:lvlText w:val=""/>
+      <w:lvlJc w:val="left"/>
+      <w:pPr>
+        <w:tabs>
+          <w:tab w:val="num" w:pos="5040"/>
+        </w:tabs>
+        <w:ind w:left="5040" w:hanging="360"/>
+      </w:pPr>
+      <w:rPr>
+        <w:rFonts w:ascii="Wingdings" w:hAnsi="Wingdings" w:hint="default"/>
+        <w:sz w:val="20"/>
+      </w:rPr>
+    </w:lvl>
+    <w:lvl w:ilvl="7" w:tentative="1">
+      <w:start w:val="1"/>
+      <w:numFmt w:val="bullet"/>
+      <w:lvlText w:val=""/>
+      <w:lvlJc w:val="left"/>
+      <w:pPr>
+        <w:tabs>
+          <w:tab w:val="num" w:pos="5760"/>
+        </w:tabs>
+        <w:ind w:left="5760" w:hanging="360"/>
+      </w:pPr>
+      <w:rPr>
+        <w:rFonts w:ascii="Wingdings" w:hAnsi="Wingdings" w:hint="default"/>
+        <w:sz w:val="20"/>
+      </w:rPr>
+    </w:lvl>
+    <w:lvl w:ilvl="8" w:tentative="1">
+      <w:start w:val="1"/>
+      <w:numFmt w:val="bullet"/>
+      <w:lvlText w:val=""/>
+      <w:lvlJc w:val="left"/>
+      <w:pPr>
+        <w:tabs>
+          <w:tab w:val="num" w:pos="6480"/>
+        </w:tabs>
+        <w:ind w:left="6480" w:hanging="360"/>
+      </w:pPr>
+      <w:rPr>
+        <w:rFonts w:ascii="Wingdings" w:hAnsi="Wingdings" w:hint="default"/>
+        <w:sz w:val="20"/>
+      </w:rPr>
+    </w:lvl>
+  </w:abstractNum>
+  <w:abstractNum w:abstractNumId="1">
+    <w:nsid w:val="13531B79"/>
+    <w:multiLevelType w:val="multilevel"/>
+    <w:tmpl w:val="6C0A57EE"/>
+    <w:lvl w:ilvl="0">
+      <w:start w:val="1"/>
+      <w:numFmt w:val="bullet"/>
+      <w:lvlText w:val=""/>
+      <w:lvlJc w:val="left"/>
+      <w:pPr>
+        <w:tabs>
+          <w:tab w:val="num" w:pos="720"/>
+        </w:tabs>
+        <w:ind w:left="720" w:hanging="360"/>
+      </w:pPr>
+      <w:rPr>
+        <w:rFonts w:ascii="Symbol" w:hAnsi="Symbol" w:hint="default"/>
+        <w:sz w:val="20"/>
+      </w:rPr>
+    </w:lvl>
+    <w:lvl w:ilvl="1" w:tentative="1">
+      <w:start w:val="1"/>
+      <w:numFmt w:val="bullet"/>
+      <w:lvlText w:val="o"/>
+      <w:lvlJc w:val="left"/>
+      <w:pPr>
+        <w:tabs>
+          <w:tab w:val="num" w:pos="1440"/>
+        </w:tabs>
+        <w:ind w:left="1440" w:hanging="360"/>
+      </w:pPr>
+      <w:rPr>
+        <w:rFonts w:ascii="Courier New" w:hAnsi="Courier New" w:hint="default"/>
+        <w:sz w:val="20"/>
+      </w:rPr>
+    </w:lvl>
+    <w:lvl w:ilvl="2" w:tentative="1">
+      <w:start w:val="1"/>
+      <w:numFmt w:val="bullet"/>
+      <w:lvlText w:val=""/>
+      <w:lvlJc w:val="left"/>
+      <w:pPr>
+        <w:tabs>
+          <w:tab w:val="num" w:pos="2160"/>
+        </w:tabs>
+        <w:ind w:left="2160" w:hanging="360"/>
+      </w:pPr>
+      <w:rPr>
+        <w:rFonts w:ascii="Wingdings" w:hAnsi="Wingdings" w:hint="default"/>
+        <w:sz w:val="20"/>
+      </w:rPr>
+    </w:lvl>
+    <w:lvl w:ilvl="3" w:tentative="1">
+      <w:start w:val="1"/>
+      <w:numFmt w:val="bullet"/>
+      <w:lvlText w:val=""/>
+      <w:lvlJc w:val="left"/>
+      <w:pPr>
+        <w:tabs>
+          <w:tab w:val="num" w:pos="2880"/>
+        </w:tabs>
+        <w:ind w:left="2880" w:hanging="360"/>
+      </w:pPr>
+      <w:rPr>
+        <w:rFonts w:ascii="Wingdings" w:hAnsi="Wingdings" w:hint="default"/>
+        <w:sz w:val="20"/>
+      </w:rPr>
+    </w:lvl>
+    <w:lvl w:ilvl="4" w:tentative="1">
+      <w:start w:val="1"/>
+      <w:numFmt w:val="bullet"/>
+      <w:lvlText w:val=""/>
+      <w:lvlJc w:val="left"/>
+      <w:pPr>
+        <w:tabs>
+          <w:tab w:val="num" w:pos="3600"/>
+        </w:tabs>
+        <w:ind w:left="3600" w:hanging="360"/>
+      </w:pPr>
+      <w:rPr>
+        <w:rFonts w:ascii="Wingdings" w:hAnsi="Wingdings" w:hint="default"/>
+        <w:sz w:val="20"/>
+      </w:rPr>
+    </w:lvl>
+    <w:lvl w:ilvl="5" w:tentative="1">
+      <w:start w:val="1"/>
+      <w:numFmt w:val="bullet"/>
+      <w:lvlText w:val=""/>
+      <w:lvlJc w:val="left"/>
+      <w:pPr>
+        <w:tabs>
+          <w:tab w:val="num" w:pos="4320"/>
+        </w:tabs>
+        <w:ind w:left="4320" w:hanging="360"/>
+      </w:pPr>
+      <w:rPr>
+        <w:rFonts w:ascii="Wingdings" w:hAnsi="Wingdings" w:hint="default"/>
+        <w:sz w:val="20"/>
+      </w:rPr>
+    </w:lvl>
+    <w:lvl w:ilvl="6" w:tentative="1">
+      <w:start w:val="1"/>
+      <w:numFmt w:val="bullet"/>
+      <w:lvlText w:val=""/>
+      <w:lvlJc w:val="left"/>
+      <w:pPr>
+        <w:tabs>
+          <w:tab w:val="num" w:pos="5040"/>
+        </w:tabs>
+        <w:ind w:left="5040" w:hanging="360"/>
+      </w:pPr>
+      <w:rPr>
+        <w:rFonts w:ascii="Wingdings" w:hAnsi="Wingdings" w:hint="default"/>
+        <w:sz w:val="20"/>
+      </w:rPr>
+    </w:lvl>
+    <w:lvl w:ilvl="7" w:tentative="1">
+      <w:start w:val="1"/>
+      <w:numFmt w:val="bullet"/>
+      <w:lvlText w:val=""/>
+      <w:lvlJc w:val="left"/>
+      <w:pPr>
+        <w:tabs>
+          <w:tab w:val="num" w:pos="5760"/>
+        </w:tabs>
+        <w:ind w:left="5760" w:hanging="360"/>
+      </w:pPr>
+      <w:rPr>
+        <w:rFonts w:ascii="Wingdings" w:hAnsi="Wingdings" w:hint="default"/>
+        <w:sz w:val="20"/>
+      </w:rPr>
+    </w:lvl>
+    <w:lvl w:ilvl="8" w:tentative="1">
+      <w:start w:val="1"/>
+      <w:numFmt w:val="bullet"/>
+      <w:lvlText w:val=""/>
+      <w:lvlJc w:val="left"/>
+      <w:pPr>
+        <w:tabs>
+          <w:tab w:val="num" w:pos="6480"/>
+        </w:tabs>
+        <w:ind w:left="6480" w:hanging="360"/>
+      </w:pPr>
+      <w:rPr>
+        <w:rFonts w:ascii="Wingdings" w:hAnsi="Wingdings" w:hint="default"/>
+        <w:sz w:val="20"/>
+      </w:rPr>
+    </w:lvl>
+  </w:abstractNum>
+  <w:abstractNum w:abstractNumId="2">
+    <w:nsid w:val="305A1CBB"/>
+    <w:multiLevelType w:val="hybridMultilevel"/>
+    <w:tmpl w:val="E43C9782"/>
+    <w:lvl w:ilvl="0" w:tplc="0C0A0001">
+      <w:start w:val="1"/>
+      <w:numFmt w:val="bullet"/>
+      <w:lvlText w:val=""/>
+      <w:lvlJc w:val="left"/>
+      <w:pPr>
+        <w:ind w:left="1080" w:hanging="360"/>
+      </w:pPr>
+      <w:rPr>
+        <w:rFonts w:ascii="Symbol" w:hAnsi="Symbol" w:hint="default"/>
+      </w:rPr>
+    </w:lvl>
+    <w:lvl w:ilvl="1" w:tplc="0C0A0003" w:tentative="1">
+      <w:start w:val="1"/>
+      <w:numFmt w:val="bullet"/>
+      <w:lvlText w:val="o"/>
+      <w:lvlJc w:val="left"/>
+      <w:pPr>
+        <w:ind w:left="1800" w:hanging="360"/>
+      </w:pPr>
+      <w:rPr>
+        <w:rFonts w:ascii="Courier New" w:hAnsi="Courier New" w:cs="Courier New" w:hint="default"/>
+      </w:rPr>
+    </w:lvl>
+    <w:lvl w:ilvl="2" w:tplc="0C0A0005" w:tentative="1">
+      <w:start w:val="1"/>
+      <w:numFmt w:val="bullet"/>
+      <w:lvlText w:val=""/>
+      <w:lvlJc w:val="left"/>
+      <w:pPr>
+        <w:ind w:left="2520" w:hanging="360"/>
+      </w:pPr>
+      <w:rPr>
+        <w:rFonts w:ascii="Wingdings" w:hAnsi="Wingdings" w:hint="default"/>
+      </w:rPr>
+    </w:lvl>
+    <w:lvl w:ilvl="3" w:tplc="0C0A0001" w:tentative="1">
+      <w:start w:val="1"/>
+      <w:numFmt w:val="bullet"/>
+      <w:lvlText w:val=""/>
+      <w:lvlJc w:val="left"/>
+      <w:pPr>
+        <w:ind w:left="3240" w:hanging="360"/>
+      </w:pPr>
+      <w:rPr>
+        <w:rFonts w:ascii="Symbol" w:hAnsi="Symbol" w:hint="default"/>
+      </w:rPr>
+    </w:lvl>
+    <w:lvl w:ilvl="4" w:tplc="0C0A0003" w:tentative="1">
+      <w:start w:val="1"/>
+      <w:numFmt w:val="bullet"/>
+      <w:lvlText w:val="o"/>
+      <w:lvlJc w:val="left"/>
+      <w:pPr>
+        <w:ind w:left="3960" w:hanging="360"/>
+      </w:pPr>
+      <w:rPr>
+        <w:rFonts w:ascii="Courier New" w:hAnsi="Courier New" w:cs="Courier New" w:hint="default"/>
+      </w:rPr>
+    </w:lvl>
+    <w:lvl w:ilvl="5" w:tplc="0C0A0005" w:tentative="1">
+      <w:start w:val="1"/>
+      <w:numFmt w:val="bullet"/>
+      <w:lvlText w:val=""/>
+      <w:lvlJc w:val="left"/>
+      <w:pPr>
+        <w:ind w:left="4680" w:hanging="360"/>
+      </w:pPr>
+      <w:rPr>
+        <w:rFonts w:ascii="Wingdings" w:hAnsi="Wingdings" w:hint="default"/>
+      </w:rPr>
+    </w:lvl>
+    <w:lvl w:ilvl="6" w:tplc="0C0A0001" w:tentative="1">
+      <w:start w:val="1"/>
+      <w:numFmt w:val="bullet"/>
+      <w:lvlText w:val=""/>
+      <w:lvlJc w:val="left"/>
+      <w:pPr>
+        <w:ind w:left="5400" w:hanging="360"/>
+      </w:pPr>
+      <w:rPr>
+        <w:rFonts w:ascii="Symbol" w:hAnsi="Symbol" w:hint="default"/>
+      </w:rPr>
+    </w:lvl>
+    <w:lvl w:ilvl="7" w:tplc="0C0A0003" w:tentative="1">
+      <w:start w:val="1"/>
+      <w:numFmt w:val="bullet"/>
+      <w:lvlText w:val="o"/>
+      <w:lvlJc w:val="left"/>
+      <w:pPr>
+        <w:ind w:left="6120" w:hanging="360"/>
+      </w:pPr>
+      <w:rPr>
+        <w:rFonts w:ascii="Courier New" w:hAnsi="Courier New" w:cs="Courier New" w:hint="default"/>
+      </w:rPr>
+    </w:lvl>
+    <w:lvl w:ilvl="8" w:tplc="0C0A0005" w:tentative="1">
+      <w:start w:val="1"/>
+      <w:numFmt w:val="bullet"/>
+      <w:lvlText w:val=""/>
+      <w:lvlJc w:val="left"/>
+      <w:pPr>
+        <w:ind w:left="6840" w:hanging="360"/>
+      </w:pPr>
+      <w:rPr>
+        <w:rFonts w:ascii="Wingdings" w:hAnsi="Wingdings" w:hint="default"/>
+      </w:rPr>
+    </w:lvl>
+  </w:abstractNum>
+  <w:abstractNum w:abstractNumId="3">
+    <w:nsid w:val="31D56C59"/>
+    <w:multiLevelType w:val="hybridMultilevel"/>
+    <w:tmpl w:val="A43C37FA"/>
+    <w:lvl w:ilvl="0" w:tplc="0C0A0001">
+      <w:start w:val="1"/>
+      <w:numFmt w:val="bullet"/>
+      <w:lvlText w:val=""/>
+      <w:lvlJc w:val="left"/>
+      <w:pPr>
+        <w:ind w:left="720" w:hanging="360"/>
+      </w:pPr>
+      <w:rPr>
+        <w:rFonts w:ascii="Symbol" w:hAnsi="Symbol" w:hint="default"/>
+      </w:rPr>
+    </w:lvl>
+    <w:lvl w:ilvl="1" w:tplc="0C0A0003" w:tentative="1">
+      <w:start w:val="1"/>
+      <w:numFmt w:val="bullet"/>
+      <w:lvlText w:val="o"/>
+      <w:lvlJc w:val="left"/>
+      <w:pPr>
+        <w:ind w:left="1440" w:hanging="360"/>
+      </w:pPr>
+      <w:rPr>
+        <w:rFonts w:ascii="Courier New" w:hAnsi="Courier New" w:cs="Courier New" w:hint="default"/>
+      </w:rPr>
+    </w:lvl>
+    <w:lvl w:ilvl="2" w:tplc="0C0A0005" w:tentative="1">
+      <w:start w:val="1"/>
+      <w:numFmt w:val="bullet"/>
+      <w:lvlText w:val=""/>
+      <w:lvlJc w:val="left"/>
+      <w:pPr>
+        <w:ind w:left="2160" w:hanging="360"/>
+      </w:pPr>
+      <w:rPr>
+        <w:rFonts w:ascii="Wingdings" w:hAnsi="Wingdings" w:hint="default"/>
+      </w:rPr>
+    </w:lvl>
+    <w:lvl w:ilvl="3" w:tplc="0C0A0001" w:tentative="1">
+      <w:start w:val="1"/>
+      <w:numFmt w:val="bullet"/>
+      <w:lvlText w:val=""/>
+      <w:lvlJc w:val="left"/>
+      <w:pPr>
+        <w:ind w:left="2880" w:hanging="360"/>
+      </w:pPr>
+      <w:rPr>
+        <w:rFonts w:ascii="Symbol" w:hAnsi="Symbol" w:hint="default"/>
+      </w:rPr>
+    </w:lvl>
+    <w:lvl w:ilvl="4" w:tplc="0C0A0003" w:tentative="1">
+      <w:start w:val="1"/>
+      <w:numFmt w:val="bullet"/>
+      <w:lvlText w:val="o"/>
+      <w:lvlJc w:val="left"/>
+      <w:pPr>
+        <w:ind w:left="3600" w:hanging="360"/>
+      </w:pPr>
+      <w:rPr>
+        <w:rFonts w:ascii="Courier New" w:hAnsi="Courier New" w:cs="Courier New" w:hint="default"/>
+      </w:rPr>
+    </w:lvl>
+    <w:lvl w:ilvl="5" w:tplc="0C0A0005" w:tentative="1">
+      <w:start w:val="1"/>
+      <w:numFmt w:val="bullet"/>
+      <w:lvlText w:val=""/>
+      <w:lvlJc w:val="left"/>
+      <w:pPr>
+        <w:ind w:left="4320" w:hanging="360"/>
+      </w:pPr>
+      <w:rPr>
+        <w:rFonts w:ascii="Wingdings" w:hAnsi="Wingdings" w:hint="default"/>
+      </w:rPr>
+    </w:lvl>
+    <w:lvl w:ilvl="6" w:tplc="0C0A0001" w:tentative="1">
+      <w:start w:val="1"/>
+      <w:numFmt w:val="bullet"/>
+      <w:lvlText w:val=""/>
+      <w:lvlJc w:val="left"/>
+      <w:pPr>
+        <w:ind w:left="5040" w:hanging="360"/>
+      </w:pPr>
+      <w:rPr>
+        <w:rFonts w:ascii="Symbol" w:hAnsi="Symbol" w:hint="default"/>
+      </w:rPr>
+    </w:lvl>
+    <w:lvl w:ilvl="7" w:tplc="0C0A0003" w:tentative="1">
+      <w:start w:val="1"/>
+      <w:numFmt w:val="bullet"/>
+      <w:lvlText w:val="o"/>
+      <w:lvlJc w:val="left"/>
+      <w:pPr>
+        <w:ind w:left="5760" w:hanging="360"/>
+      </w:pPr>
+      <w:rPr>
+        <w:rFonts w:ascii="Courier New" w:hAnsi="Courier New" w:cs="Courier New" w:hint="default"/>
+      </w:rPr>
+    </w:lvl>
+    <w:lvl w:ilvl="8" w:tplc="0C0A0005" w:tentative="1">
+      <w:start w:val="1"/>
+      <w:numFmt w:val="bullet"/>
+      <w:lvlText w:val=""/>
+      <w:lvlJc w:val="left"/>
+      <w:pPr>
+        <w:ind w:left="6480" w:hanging="360"/>
+      </w:pPr>
+      <w:rPr>
+        <w:rFonts w:ascii="Wingdings" w:hAnsi="Wingdings" w:hint="default"/>
+      </w:rPr>
+    </w:lvl>
+  </w:abstractNum>
+  <w:abstractNum w:abstractNumId="4">
+    <w:nsid w:val="32755DB6"/>
+    <w:multiLevelType w:val="hybridMultilevel"/>
+    <w:tmpl w:val="D1985A3A"/>
+    <w:lvl w:ilvl="0" w:tplc="0C0A0001">
+      <w:start w:val="1"/>
+      <w:numFmt w:val="bullet"/>
+      <w:lvlText w:val=""/>
+      <w:lvlJc w:val="left"/>
+      <w:pPr>
+        <w:ind w:left="720" w:hanging="360"/>
+      </w:pPr>
+      <w:rPr>
+        <w:rFonts w:ascii="Symbol" w:hAnsi="Symbol" w:hint="default"/>
+      </w:rPr>
+    </w:lvl>
+    <w:lvl w:ilvl="1" w:tplc="0C0A0003" w:tentative="1">
+      <w:start w:val="1"/>
+      <w:numFmt w:val="bullet"/>
+      <w:lvlText w:val="o"/>
+      <w:lvlJc w:val="left"/>
+      <w:pPr>
+        <w:ind w:left="1440" w:hanging="360"/>
+      </w:pPr>
+      <w:rPr>
+        <w:rFonts w:ascii="Courier New" w:hAnsi="Courier New" w:cs="Courier New" w:hint="default"/>
+      </w:rPr>
+    </w:lvl>
+    <w:lvl w:ilvl="2" w:tplc="0C0A0005" w:tentative="1">
+      <w:start w:val="1"/>
+      <w:numFmt w:val="bullet"/>
+      <w:lvlText w:val=""/>
+      <w:lvlJc w:val="left"/>
+      <w:pPr>
+        <w:ind w:left="2160" w:hanging="360"/>
+      </w:pPr>
+      <w:rPr>
+        <w:rFonts w:ascii="Wingdings" w:hAnsi="Wingdings" w:hint="default"/>
+      </w:rPr>
+    </w:lvl>
+    <w:lvl w:ilvl="3" w:tplc="0C0A0001" w:tentative="1">
+      <w:start w:val="1"/>
+      <w:numFmt w:val="bullet"/>
+      <w:lvlText w:val=""/>
+      <w:lvlJc w:val="left"/>
+      <w:pPr>
+        <w:ind w:left="2880" w:hanging="360"/>
+      </w:pPr>
+      <w:rPr>
+        <w:rFonts w:ascii="Symbol" w:hAnsi="Symbol" w:hint="default"/>
+      </w:rPr>
+    </w:lvl>
+    <w:lvl w:ilvl="4" w:tplc="0C0A0003" w:tentative="1">
+      <w:start w:val="1"/>
+      <w:numFmt w:val="bullet"/>
+      <w:lvlText w:val="o"/>
+      <w:lvlJc w:val="left"/>
+      <w:pPr>
+        <w:ind w:left="3600" w:hanging="360"/>
+      </w:pPr>
+      <w:rPr>
+        <w:rFonts w:ascii="Courier New" w:hAnsi="Courier New" w:cs="Courier New" w:hint="default"/>
+      </w:rPr>
+    </w:lvl>
+    <w:lvl w:ilvl="5" w:tplc="0C0A0005" w:tentative="1">
+      <w:start w:val="1"/>
+      <w:numFmt w:val="bullet"/>
+      <w:lvlText w:val=""/>
+      <w:lvlJc w:val="left"/>
+      <w:pPr>
+        <w:ind w:left="4320" w:hanging="360"/>
+      </w:pPr>
+      <w:rPr>
+        <w:rFonts w:ascii="Wingdings" w:hAnsi="Wingdings" w:hint="default"/>
+      </w:rPr>
+    </w:lvl>
+    <w:lvl w:ilvl="6" w:tplc="0C0A0001" w:tentative="1">
+      <w:start w:val="1"/>
+      <w:numFmt w:val="bullet"/>
+      <w:lvlText w:val=""/>
+      <w:lvlJc w:val="left"/>
+      <w:pPr>
+        <w:ind w:left="5040" w:hanging="360"/>
+      </w:pPr>
+      <w:rPr>
+        <w:rFonts w:ascii="Symbol" w:hAnsi="Symbol" w:hint="default"/>
+      </w:rPr>
+    </w:lvl>
+    <w:lvl w:ilvl="7" w:tplc="0C0A0003" w:tentative="1">
+      <w:start w:val="1"/>
+      <w:numFmt w:val="bullet"/>
+      <w:lvlText w:val="o"/>
+      <w:lvlJc w:val="left"/>
+      <w:pPr>
+        <w:ind w:left="5760" w:hanging="360"/>
+      </w:pPr>
+      <w:rPr>
+        <w:rFonts w:ascii="Courier New" w:hAnsi="Courier New" w:cs="Courier New" w:hint="default"/>
+      </w:rPr>
+    </w:lvl>
+    <w:lvl w:ilvl="8" w:tplc="0C0A0005" w:tentative="1">
+      <w:start w:val="1"/>
+      <w:numFmt w:val="bullet"/>
+      <w:lvlText w:val=""/>
+      <w:lvlJc w:val="left"/>
+      <w:pPr>
+        <w:ind w:left="6480" w:hanging="360"/>
+      </w:pPr>
+      <w:rPr>
+        <w:rFonts w:ascii="Wingdings" w:hAnsi="Wingdings" w:hint="default"/>
+      </w:rPr>
+    </w:lvl>
+  </w:abstractNum>
+  <w:abstractNum w:abstractNumId="5">
     <w:nsid w:val="3DAD5F55"/>
     <w:multiLevelType w:val="hybridMultilevel"/>
     <w:tmpl w:val="3600134E"/>
@@ -1793,7 +4395,120 @@
       </w:pPr>
     </w:lvl>
   </w:abstractNum>
-  <w:abstractNum w:abstractNumId="1">
+  <w:abstractNum w:abstractNumId="6">
+    <w:nsid w:val="68B668D7"/>
+    <w:multiLevelType w:val="hybridMultilevel"/>
+    <w:tmpl w:val="96F0F55A"/>
+    <w:lvl w:ilvl="0" w:tplc="0C0A0001">
+      <w:start w:val="1"/>
+      <w:numFmt w:val="bullet"/>
+      <w:lvlText w:val=""/>
+      <w:lvlJc w:val="left"/>
+      <w:pPr>
+        <w:ind w:left="720" w:hanging="360"/>
+      </w:pPr>
+      <w:rPr>
+        <w:rFonts w:ascii="Symbol" w:hAnsi="Symbol" w:hint="default"/>
+      </w:rPr>
+    </w:lvl>
+    <w:lvl w:ilvl="1" w:tplc="0C0A0003" w:tentative="1">
+      <w:start w:val="1"/>
+      <w:numFmt w:val="bullet"/>
+      <w:lvlText w:val="o"/>
+      <w:lvlJc w:val="left"/>
+      <w:pPr>
+        <w:ind w:left="1440" w:hanging="360"/>
+      </w:pPr>
+      <w:rPr>
+        <w:rFonts w:ascii="Courier New" w:hAnsi="Courier New" w:cs="Courier New" w:hint="default"/>
+      </w:rPr>
+    </w:lvl>
+    <w:lvl w:ilvl="2" w:tplc="0C0A0005" w:tentative="1">
+      <w:start w:val="1"/>
+      <w:numFmt w:val="bullet"/>
+      <w:lvlText w:val=""/>
+      <w:lvlJc w:val="left"/>
+      <w:pPr>
+        <w:ind w:left="2160" w:hanging="360"/>
+      </w:pPr>
+      <w:rPr>
+        <w:rFonts w:ascii="Wingdings" w:hAnsi="Wingdings" w:hint="default"/>
+      </w:rPr>
+    </w:lvl>
+    <w:lvl w:ilvl="3" w:tplc="0C0A0001" w:tentative="1">
+      <w:start w:val="1"/>
+      <w:numFmt w:val="bullet"/>
+      <w:lvlText w:val=""/>
+      <w:lvlJc w:val="left"/>
+      <w:pPr>
+        <w:ind w:left="2880" w:hanging="360"/>
+      </w:pPr>
+      <w:rPr>
+        <w:rFonts w:ascii="Symbol" w:hAnsi="Symbol" w:hint="default"/>
+      </w:rPr>
+    </w:lvl>
+    <w:lvl w:ilvl="4" w:tplc="0C0A0003" w:tentative="1">
+      <w:start w:val="1"/>
+      <w:numFmt w:val="bullet"/>
+      <w:lvlText w:val="o"/>
+      <w:lvlJc w:val="left"/>
+      <w:pPr>
+        <w:ind w:left="3600" w:hanging="360"/>
+      </w:pPr>
+      <w:rPr>
+        <w:rFonts w:ascii="Courier New" w:hAnsi="Courier New" w:cs="Courier New" w:hint="default"/>
+      </w:rPr>
+    </w:lvl>
+    <w:lvl w:ilvl="5" w:tplc="0C0A0005" w:tentative="1">
+      <w:start w:val="1"/>
+      <w:numFmt w:val="bullet"/>
+      <w:lvlText w:val=""/>
+      <w:lvlJc w:val="left"/>
+      <w:pPr>
+        <w:ind w:left="4320" w:hanging="360"/>
+      </w:pPr>
+      <w:rPr>
+        <w:rFonts w:ascii="Wingdings" w:hAnsi="Wingdings" w:hint="default"/>
+      </w:rPr>
+    </w:lvl>
+    <w:lvl w:ilvl="6" w:tplc="0C0A0001" w:tentative="1">
+      <w:start w:val="1"/>
+      <w:numFmt w:val="bullet"/>
+      <w:lvlText w:val=""/>
+      <w:lvlJc w:val="left"/>
+      <w:pPr>
+        <w:ind w:left="5040" w:hanging="360"/>
+      </w:pPr>
+      <w:rPr>
+        <w:rFonts w:ascii="Symbol" w:hAnsi="Symbol" w:hint="default"/>
+      </w:rPr>
+    </w:lvl>
+    <w:lvl w:ilvl="7" w:tplc="0C0A0003" w:tentative="1">
+      <w:start w:val="1"/>
+      <w:numFmt w:val="bullet"/>
+      <w:lvlText w:val="o"/>
+      <w:lvlJc w:val="left"/>
+      <w:pPr>
+        <w:ind w:left="5760" w:hanging="360"/>
+      </w:pPr>
+      <w:rPr>
+        <w:rFonts w:ascii="Courier New" w:hAnsi="Courier New" w:cs="Courier New" w:hint="default"/>
+      </w:rPr>
+    </w:lvl>
+    <w:lvl w:ilvl="8" w:tplc="0C0A0005" w:tentative="1">
+      <w:start w:val="1"/>
+      <w:numFmt w:val="bullet"/>
+      <w:lvlText w:val=""/>
+      <w:lvlJc w:val="left"/>
+      <w:pPr>
+        <w:ind w:left="6480" w:hanging="360"/>
+      </w:pPr>
+      <w:rPr>
+        <w:rFonts w:ascii="Wingdings" w:hAnsi="Wingdings" w:hint="default"/>
+      </w:rPr>
+    </w:lvl>
+  </w:abstractNum>
+  <w:abstractNum w:abstractNumId="7">
     <w:nsid w:val="7BC44EB5"/>
     <w:multiLevelType w:val="hybridMultilevel"/>
     <w:tmpl w:val="DF763D6C"/>
@@ -1884,10 +4599,28 @@
     </w:lvl>
   </w:abstractNum>
   <w:num w:numId="1">
+    <w:abstractNumId w:val="5"/>
+  </w:num>
+  <w:num w:numId="2">
+    <w:abstractNumId w:val="7"/>
+  </w:num>
+  <w:num w:numId="3">
+    <w:abstractNumId w:val="4"/>
+  </w:num>
+  <w:num w:numId="4">
+    <w:abstractNumId w:val="3"/>
+  </w:num>
+  <w:num w:numId="5">
+    <w:abstractNumId w:val="1"/>
+  </w:num>
+  <w:num w:numId="6">
     <w:abstractNumId w:val="0"/>
   </w:num>
-  <w:num w:numId="2">
-    <w:abstractNumId w:val="1"/>
+  <w:num w:numId="7">
+    <w:abstractNumId w:val="6"/>
+  </w:num>
+  <w:num w:numId="8">
+    <w:abstractNumId w:val="2"/>
   </w:num>
 </w:numbering>
 </file>
@@ -2051,6 +4784,7 @@
   <w:style w:type="paragraph" w:default="1" w:styleId="Normal">
     <w:name w:val="Normal"/>
     <w:qFormat/>
+    <w:rsid w:val="00B52B67"/>
   </w:style>
   <w:style w:type="character" w:default="1" w:styleId="Fuentedeprrafopredeter">
     <w:name w:val="Default Paragraph Font"/>
@@ -2138,6 +4872,48 @@
       <w:ind w:left="720"/>
       <w:contextualSpacing/>
     </w:pPr>
+  </w:style>
+  <w:style w:type="paragraph" w:styleId="Textodeglobo">
+    <w:name w:val="Balloon Text"/>
+    <w:basedOn w:val="Normal"/>
+    <w:link w:val="TextodegloboCar"/>
+    <w:uiPriority w:val="99"/>
+    <w:semiHidden/>
+    <w:unhideWhenUsed/>
+    <w:rsid w:val="00944351"/>
+    <w:pPr>
+      <w:spacing w:after="0" w:line="240" w:lineRule="auto"/>
+    </w:pPr>
+    <w:rPr>
+      <w:rFonts w:ascii="Tahoma" w:hAnsi="Tahoma" w:cs="Tahoma"/>
+      <w:sz w:val="16"/>
+      <w:szCs w:val="16"/>
+    </w:rPr>
+  </w:style>
+  <w:style w:type="character" w:customStyle="1" w:styleId="TextodegloboCar">
+    <w:name w:val="Texto de globo Car"/>
+    <w:basedOn w:val="Fuentedeprrafopredeter"/>
+    <w:link w:val="Textodeglobo"/>
+    <w:uiPriority w:val="99"/>
+    <w:semiHidden/>
+    <w:rsid w:val="00944351"/>
+    <w:rPr>
+      <w:rFonts w:ascii="Tahoma" w:hAnsi="Tahoma" w:cs="Tahoma"/>
+      <w:sz w:val="16"/>
+      <w:szCs w:val="16"/>
+    </w:rPr>
+  </w:style>
+  <w:style w:type="character" w:styleId="Hipervnculo">
+    <w:name w:val="Hyperlink"/>
+    <w:basedOn w:val="Fuentedeprrafopredeter"/>
+    <w:uiPriority w:val="99"/>
+    <w:semiHidden/>
+    <w:unhideWhenUsed/>
+    <w:rsid w:val="00931188"/>
+    <w:rPr>
+      <w:color w:val="0000FF"/>
+      <w:u w:val="single"/>
+    </w:rPr>
   </w:style>
 </w:styles>
 </file>

</xml_diff>